<commit_message>
finish homework 9, minor edits to lab 10 stuff
</commit_message>
<xml_diff>
--- a/Labs/Lab10/PM592_Lab10.docx
+++ b/Labs/Lab10/PM592_Lab10.docx
@@ -1,6 +1,6 @@
 
 <file path=word/document.xml><?xml version="1.0" encoding="utf-8"?>
-<w:document xmlns:wpc="http://schemas.microsoft.com/office/word/2010/wordprocessingCanvas" xmlns:cx="http://schemas.microsoft.com/office/drawing/2014/chartex" xmlns:cx1="http://schemas.microsoft.com/office/drawing/2015/9/8/chartex" xmlns:cx2="http://schemas.microsoft.com/office/drawing/2015/10/21/chartex" xmlns:cx3="http://schemas.microsoft.com/office/drawing/2016/5/9/chartex" xmlns:cx4="http://schemas.microsoft.com/office/drawing/2016/5/10/chartex" xmlns:cx5="http://schemas.microsoft.com/office/drawing/2016/5/11/chartex" xmlns:cx6="http://schemas.microsoft.com/office/drawing/2016/5/12/chartex" xmlns:cx7="http://schemas.microsoft.com/office/drawing/2016/5/13/chartex" xmlns:cx8="http://schemas.microsoft.com/office/drawing/2016/5/14/chartex" xmlns:mc="http://schemas.openxmlformats.org/markup-compatibility/2006" xmlns:aink="http://schemas.microsoft.com/office/drawing/2016/ink" xmlns:am3d="http://schemas.microsoft.com/office/drawing/2017/model3d" xmlns:o="urn:schemas-microsoft-com:office:office" xmlns:oel="http://schemas.microsoft.com/office/2019/extlst" xmlns:r="http://schemas.openxmlformats.org/officeDocument/2006/relationships" xmlns:m="http://schemas.openxmlformats.org/officeDocument/2006/math" xmlns:v="urn:schemas-microsoft-com:vml" xmlns:wp14="http://schemas.microsoft.com/office/word/2010/wordprocessingDrawing" xmlns:wp="http://schemas.openxmlformats.org/drawingml/2006/wordprocessingDrawing" xmlns:w10="urn:schemas-microsoft-com:office:word" xmlns:w="http://schemas.openxmlformats.org/wordprocessingml/2006/main" xmlns:w14="http://schemas.microsoft.com/office/word/2010/wordml" xmlns:w15="http://schemas.microsoft.com/office/word/2012/wordml" xmlns:w16cex="http://schemas.microsoft.com/office/word/2018/wordml/cex" xmlns:w16cid="http://schemas.microsoft.com/office/word/2016/wordml/cid" xmlns:w16="http://schemas.microsoft.com/office/word/2018/wordml" xmlns:w16sdtdh="http://schemas.microsoft.com/office/word/2020/wordml/sdtdatahash" xmlns:w16se="http://schemas.microsoft.com/office/word/2015/wordml/symex" xmlns:wpg="http://schemas.microsoft.com/office/word/2010/wordprocessingGroup" xmlns:wpi="http://schemas.microsoft.com/office/word/2010/wordprocessingInk" xmlns:wne="http://schemas.microsoft.com/office/word/2006/wordml" xmlns:wps="http://schemas.microsoft.com/office/word/2010/wordprocessingShape" mc:Ignorable="w14 w15 w16se w16cid w16 w16cex w16sdtdh wp14">
+<w:document xmlns:wpc="http://schemas.microsoft.com/office/word/2010/wordprocessingCanvas" xmlns:cx="http://schemas.microsoft.com/office/drawing/2014/chartex" xmlns:cx1="http://schemas.microsoft.com/office/drawing/2015/9/8/chartex" xmlns:cx2="http://schemas.microsoft.com/office/drawing/2015/10/21/chartex" xmlns:cx3="http://schemas.microsoft.com/office/drawing/2016/5/9/chartex" xmlns:cx4="http://schemas.microsoft.com/office/drawing/2016/5/10/chartex" xmlns:cx5="http://schemas.microsoft.com/office/drawing/2016/5/11/chartex" xmlns:cx6="http://schemas.microsoft.com/office/drawing/2016/5/12/chartex" xmlns:cx7="http://schemas.microsoft.com/office/drawing/2016/5/13/chartex" xmlns:cx8="http://schemas.microsoft.com/office/drawing/2016/5/14/chartex" xmlns:mc="http://schemas.openxmlformats.org/markup-compatibility/2006" xmlns:aink="http://schemas.microsoft.com/office/drawing/2016/ink" xmlns:am3d="http://schemas.microsoft.com/office/drawing/2017/model3d" xmlns:o="urn:schemas-microsoft-com:office:office" xmlns:r="http://schemas.openxmlformats.org/officeDocument/2006/relationships" xmlns:m="http://schemas.openxmlformats.org/officeDocument/2006/math" xmlns:v="urn:schemas-microsoft-com:vml" xmlns:wp14="http://schemas.microsoft.com/office/word/2010/wordprocessingDrawing" xmlns:wp="http://schemas.openxmlformats.org/drawingml/2006/wordprocessingDrawing" xmlns:w10="urn:schemas-microsoft-com:office:word" xmlns:w="http://schemas.openxmlformats.org/wordprocessingml/2006/main" xmlns:w14="http://schemas.microsoft.com/office/word/2010/wordml" xmlns:w15="http://schemas.microsoft.com/office/word/2012/wordml" xmlns:w16cex="http://schemas.microsoft.com/office/word/2018/wordml/cex" xmlns:w16cid="http://schemas.microsoft.com/office/word/2016/wordml/cid" xmlns:w16="http://schemas.microsoft.com/office/word/2018/wordml" xmlns:w16se="http://schemas.microsoft.com/office/word/2015/wordml/symex" xmlns:wpg="http://schemas.microsoft.com/office/word/2010/wordprocessingGroup" xmlns:wpi="http://schemas.microsoft.com/office/word/2010/wordprocessingInk" xmlns:wne="http://schemas.microsoft.com/office/word/2006/wordml" xmlns:wps="http://schemas.microsoft.com/office/word/2010/wordprocessingShape" mc:Ignorable="w14 w15 w16se w16cid w16 w16cex wp14">
   <w:body>
     <w:tbl>
       <w:tblPr>
@@ -2613,6 +2613,60 @@
         <w:pStyle w:val="QuickA"/>
         <w:numPr>
           <w:ilvl w:val="0"/>
+          <w:numId w:val="0"/>
+        </w:numPr>
+        <w:spacing w:after="100"/>
+        <w:ind w:left="360"/>
+        <w:rPr>
+          <w:rFonts w:asciiTheme="minorHAnsi" w:hAnsiTheme="minorHAnsi" w:cstheme="minorHAnsi"/>
+        </w:rPr>
+      </w:pPr>
+      <w:r>
+        <w:rPr>
+          <w:rFonts w:asciiTheme="minorHAnsi" w:hAnsiTheme="minorHAnsi" w:cstheme="minorHAnsi"/>
+        </w:rPr>
+        <w:drawing>
+          <wp:inline distT="0" distB="0" distL="0" distR="0" wp14:anchorId="5A39AADE" wp14:editId="715CE62E">
+            <wp:extent cx="6045511" cy="768389"/>
+            <wp:effectExtent l="0" t="0" r="0" b="0"/>
+            <wp:docPr id="2" name="Picture 2"/>
+            <wp:cNvGraphicFramePr>
+              <a:graphicFrameLocks xmlns:a="http://schemas.openxmlformats.org/drawingml/2006/main" noChangeAspect="1"/>
+            </wp:cNvGraphicFramePr>
+            <a:graphic xmlns:a="http://schemas.openxmlformats.org/drawingml/2006/main">
+              <a:graphicData uri="http://schemas.openxmlformats.org/drawingml/2006/picture">
+                <pic:pic xmlns:pic="http://schemas.openxmlformats.org/drawingml/2006/picture">
+                  <pic:nvPicPr>
+                    <pic:cNvPr id="1" name=""/>
+                    <pic:cNvPicPr/>
+                  </pic:nvPicPr>
+                  <pic:blipFill>
+                    <a:blip r:embed="rId9"/>
+                    <a:stretch>
+                      <a:fillRect/>
+                    </a:stretch>
+                  </pic:blipFill>
+                  <pic:spPr>
+                    <a:xfrm>
+                      <a:off x="0" y="0"/>
+                      <a:ext cx="6045511" cy="768389"/>
+                    </a:xfrm>
+                    <a:prstGeom prst="rect">
+                      <a:avLst/>
+                    </a:prstGeom>
+                  </pic:spPr>
+                </pic:pic>
+              </a:graphicData>
+            </a:graphic>
+          </wp:inline>
+        </w:drawing>
+      </w:r>
+    </w:p>
+    <w:p>
+      <w:pPr>
+        <w:pStyle w:val="QuickA"/>
+        <w:numPr>
+          <w:ilvl w:val="0"/>
           <w:numId w:val="9"/>
         </w:numPr>
         <w:spacing w:after="100"/>
@@ -2656,8 +2710,8 @@
       <w:pPr>
         <w:pStyle w:val="QuickA"/>
         <w:numPr>
-          <w:ilvl w:val="1"/>
-          <w:numId w:val="9"/>
+          <w:ilvl w:val="0"/>
+          <w:numId w:val="19"/>
         </w:numPr>
         <w:spacing w:after="100"/>
         <w:rPr>
@@ -2668,158 +2722,7 @@
         <w:rPr>
           <w:rFonts w:asciiTheme="minorHAnsi" w:hAnsiTheme="minorHAnsi" w:cstheme="minorHAnsi"/>
         </w:rPr>
-        <w:t>Evaluate the goodness of fit and any influential points.</w:t>
-      </w:r>
-    </w:p>
-    <w:p>
-      <w:pPr>
-        <w:pStyle w:val="QuickA"/>
-        <w:numPr>
-          <w:ilvl w:val="1"/>
-          <w:numId w:val="9"/>
-        </w:numPr>
-        <w:spacing w:after="100"/>
-        <w:rPr>
-          <w:rFonts w:asciiTheme="minorHAnsi" w:hAnsiTheme="minorHAnsi" w:cstheme="minorHAnsi"/>
-        </w:rPr>
-      </w:pPr>
-      <w:r>
-        <w:rPr>
-          <w:rFonts w:asciiTheme="minorHAnsi" w:hAnsiTheme="minorHAnsi" w:cstheme="minorHAnsi"/>
-        </w:rPr>
-        <w:t>Present a figure of</w:t>
-      </w:r>
-      <w:r>
-        <w:rPr>
-          <w:rFonts w:asciiTheme="minorHAnsi" w:hAnsiTheme="minorHAnsi" w:cstheme="minorHAnsi"/>
-        </w:rPr>
-        <w:t xml:space="preserve"> the ROC curve and the value of the AUC.</w:t>
-      </w:r>
-    </w:p>
-    <w:p>
-      <w:pPr>
-        <w:pStyle w:val="QuickA"/>
-        <w:numPr>
-          <w:ilvl w:val="1"/>
-          <w:numId w:val="9"/>
-        </w:numPr>
-        <w:spacing w:after="100"/>
-        <w:rPr>
-          <w:rFonts w:asciiTheme="minorHAnsi" w:hAnsiTheme="minorHAnsi" w:cstheme="minorHAnsi"/>
-        </w:rPr>
-      </w:pPr>
-      <w:r>
-        <w:rPr>
-          <w:rFonts w:asciiTheme="minorHAnsi" w:hAnsiTheme="minorHAnsi" w:cstheme="minorHAnsi"/>
-        </w:rPr>
-        <w:t>Determine the best classification cut point and the</w:t>
-      </w:r>
-      <w:r>
-        <w:rPr>
-          <w:rFonts w:asciiTheme="minorHAnsi" w:hAnsiTheme="minorHAnsi" w:cstheme="minorHAnsi"/>
-        </w:rPr>
-        <w:t xml:space="preserve"> values of sensitivity and specificity</w:t>
-      </w:r>
-      <w:r>
-        <w:rPr>
-          <w:rFonts w:asciiTheme="minorHAnsi" w:hAnsiTheme="minorHAnsi" w:cstheme="minorHAnsi"/>
-        </w:rPr>
-        <w:t xml:space="preserve"> for this cut point.</w:t>
-      </w:r>
-    </w:p>
-    <w:p>
-      <w:pPr>
-        <w:pStyle w:val="QuickA"/>
-        <w:numPr>
-          <w:ilvl w:val="0"/>
-          <w:numId w:val="9"/>
-        </w:numPr>
-        <w:spacing w:after="100"/>
-        <w:rPr>
-          <w:rFonts w:asciiTheme="minorHAnsi" w:hAnsiTheme="minorHAnsi" w:cstheme="minorHAnsi"/>
-        </w:rPr>
-      </w:pPr>
-      <w:r>
-        <w:rPr>
-          <w:rFonts w:asciiTheme="minorHAnsi" w:hAnsiTheme="minorHAnsi" w:cstheme="minorHAnsi"/>
-        </w:rPr>
-        <w:t>When you are happy with your model, proceed to the testing data set:</w:t>
-      </w:r>
-    </w:p>
-    <w:p>
-      <w:pPr>
-        <w:pStyle w:val="QuickA"/>
-        <w:numPr>
-          <w:ilvl w:val="1"/>
-          <w:numId w:val="9"/>
-        </w:numPr>
-        <w:spacing w:after="100"/>
-        <w:rPr>
-          <w:rFonts w:asciiTheme="minorHAnsi" w:hAnsiTheme="minorHAnsi" w:cstheme="minorHAnsi"/>
-        </w:rPr>
-      </w:pPr>
-      <w:r>
-        <w:rPr>
-          <w:rFonts w:asciiTheme="minorHAnsi" w:hAnsiTheme="minorHAnsi" w:cstheme="minorHAnsi"/>
-        </w:rPr>
-        <w:t>Apply the model from step (2) to your testing data to get predicted probabilities for each individual in the testing data set.</w:t>
-      </w:r>
-    </w:p>
-    <w:p>
-      <w:pPr>
-        <w:pStyle w:val="QuickA"/>
-        <w:numPr>
-          <w:ilvl w:val="1"/>
-          <w:numId w:val="9"/>
-        </w:numPr>
-        <w:spacing w:after="100"/>
-        <w:rPr>
-          <w:rFonts w:asciiTheme="minorHAnsi" w:hAnsiTheme="minorHAnsi" w:cstheme="minorHAnsi"/>
-        </w:rPr>
-      </w:pPr>
-      <w:r>
-        <w:rPr>
-          <w:rFonts w:asciiTheme="minorHAnsi" w:hAnsiTheme="minorHAnsi" w:cstheme="minorHAnsi"/>
-        </w:rPr>
-        <w:t>Examine the model’s discriminant ability by calculating the value of the AUC for the testing data set only.</w:t>
-      </w:r>
-    </w:p>
-    <w:p>
-      <w:pPr>
-        <w:pStyle w:val="QuickA"/>
-        <w:numPr>
-          <w:ilvl w:val="1"/>
-          <w:numId w:val="9"/>
-        </w:numPr>
-        <w:spacing w:after="100"/>
-        <w:rPr>
-          <w:rFonts w:asciiTheme="minorHAnsi" w:hAnsiTheme="minorHAnsi" w:cstheme="minorHAnsi"/>
-        </w:rPr>
-      </w:pPr>
-      <w:r>
-        <w:rPr>
-          <w:rFonts w:asciiTheme="minorHAnsi" w:hAnsiTheme="minorHAnsi" w:cstheme="minorHAnsi"/>
-        </w:rPr>
-        <w:t>Provide the ROC curve for the testing data set only.</w:t>
-      </w:r>
-    </w:p>
-    <w:p>
-      <w:pPr>
-        <w:pStyle w:val="QuickA"/>
-        <w:numPr>
-          <w:ilvl w:val="1"/>
-          <w:numId w:val="9"/>
-        </w:numPr>
-        <w:spacing w:after="100"/>
-        <w:rPr>
-          <w:rFonts w:asciiTheme="minorHAnsi" w:hAnsiTheme="minorHAnsi" w:cstheme="minorHAnsi"/>
-        </w:rPr>
-      </w:pPr>
-      <w:r>
-        <w:rPr>
-          <w:rFonts w:asciiTheme="minorHAnsi" w:hAnsiTheme="minorHAnsi" w:cstheme="minorHAnsi"/>
-        </w:rPr>
-        <w:t>Provide the values of sensitivity and specificity.</w:t>
+        <w:t>Grade was removed from the model, since it is correlated with age and no longer significant when added to the model with age</w:t>
       </w:r>
     </w:p>
     <w:p>
@@ -2833,13 +2736,1657 @@
         <w:ind w:left="720"/>
         <w:rPr>
           <w:rFonts w:asciiTheme="minorHAnsi" w:hAnsiTheme="minorHAnsi" w:cstheme="minorHAnsi"/>
-        </w:rPr>
-      </w:pPr>
+          <w:vertAlign w:val="subscript"/>
+        </w:rPr>
+      </w:pPr>
+      <m:oMathPara>
+        <m:oMath>
+          <m:acc>
+            <m:accPr>
+              <m:ctrlPr>
+                <w:rPr>
+                  <w:rFonts w:ascii="Cambria Math" w:hAnsi="Cambria Math" w:cstheme="minorHAnsi"/>
+                  <w:i/>
+                  <w:vertAlign w:val="subscript"/>
+                </w:rPr>
+              </m:ctrlPr>
+            </m:accPr>
+            <m:e>
+              <m:r>
+                <w:rPr>
+                  <w:rFonts w:ascii="Cambria Math" w:hAnsi="Cambria Math" w:cstheme="minorHAnsi"/>
+                  <w:vertAlign w:val="subscript"/>
+                </w:rPr>
+                <m:t>Y</m:t>
+              </m:r>
+            </m:e>
+          </m:acc>
+          <m:r>
+            <w:rPr>
+              <w:rFonts w:ascii="Cambria Math" w:hAnsi="Cambria Math" w:cstheme="minorHAnsi"/>
+              <w:vertAlign w:val="subscript"/>
+            </w:rPr>
+            <m:t>=-6.3+0.65</m:t>
+          </m:r>
+          <m:sSub>
+            <m:sSubPr>
+              <m:ctrlPr>
+                <w:rPr>
+                  <w:rFonts w:ascii="Cambria Math" w:hAnsi="Cambria Math" w:cstheme="minorHAnsi"/>
+                  <w:i/>
+                  <w:vertAlign w:val="subscript"/>
+                </w:rPr>
+              </m:ctrlPr>
+            </m:sSubPr>
+            <m:e>
+              <m:r>
+                <w:rPr>
+                  <w:rFonts w:ascii="Cambria Math" w:hAnsi="Cambria Math" w:cstheme="minorHAnsi"/>
+                  <w:vertAlign w:val="subscript"/>
+                </w:rPr>
+                <m:t>X</m:t>
+              </m:r>
+            </m:e>
+            <m:sub>
+              <m:r>
+                <w:rPr>
+                  <w:rFonts w:ascii="Cambria Math" w:hAnsi="Cambria Math" w:cstheme="minorHAnsi"/>
+                  <w:vertAlign w:val="subscript"/>
+                </w:rPr>
+                <m:t>bully</m:t>
+              </m:r>
+            </m:sub>
+          </m:sSub>
+          <m:r>
+            <w:rPr>
+              <w:rFonts w:ascii="Cambria Math" w:hAnsi="Cambria Math" w:cstheme="minorHAnsi"/>
+              <w:vertAlign w:val="subscript"/>
+            </w:rPr>
+            <m:t>-1.2</m:t>
+          </m:r>
+          <m:func>
+            <m:funcPr>
+              <m:ctrlPr>
+                <w:rPr>
+                  <w:rFonts w:ascii="Cambria Math" w:hAnsi="Cambria Math" w:cstheme="minorHAnsi"/>
+                  <w:vertAlign w:val="subscript"/>
+                </w:rPr>
+              </m:ctrlPr>
+            </m:funcPr>
+            <m:fName>
+              <m:r>
+                <m:rPr>
+                  <m:sty m:val="p"/>
+                </m:rPr>
+                <w:rPr>
+                  <w:rFonts w:ascii="Cambria Math" w:hAnsi="Cambria Math" w:cstheme="minorHAnsi"/>
+                  <w:vertAlign w:val="subscript"/>
+                </w:rPr>
+                <m:t>ln</m:t>
+              </m:r>
+            </m:fName>
+            <m:e>
+              <m:d>
+                <m:dPr>
+                  <m:ctrlPr>
+                    <w:rPr>
+                      <w:rFonts w:ascii="Cambria Math" w:hAnsi="Cambria Math" w:cstheme="minorHAnsi"/>
+                      <w:i/>
+                      <w:vertAlign w:val="subscript"/>
+                    </w:rPr>
+                  </m:ctrlPr>
+                </m:dPr>
+                <m:e>
+                  <m:sSub>
+                    <m:sSubPr>
+                      <m:ctrlPr>
+                        <w:rPr>
+                          <w:rFonts w:ascii="Cambria Math" w:hAnsi="Cambria Math" w:cstheme="minorHAnsi"/>
+                          <w:i/>
+                          <w:vertAlign w:val="subscript"/>
+                        </w:rPr>
+                      </m:ctrlPr>
+                    </m:sSubPr>
+                    <m:e>
+                      <m:r>
+                        <w:rPr>
+                          <w:rFonts w:ascii="Cambria Math" w:hAnsi="Cambria Math" w:cstheme="minorHAnsi"/>
+                          <w:vertAlign w:val="subscript"/>
+                        </w:rPr>
+                        <m:t>X</m:t>
+                      </m:r>
+                    </m:e>
+                    <m:sub>
+                      <m:r>
+                        <w:rPr>
+                          <w:rFonts w:ascii="Cambria Math" w:hAnsi="Cambria Math" w:cstheme="minorHAnsi"/>
+                          <w:vertAlign w:val="subscript"/>
+                        </w:rPr>
+                        <m:t>bullied</m:t>
+                      </m:r>
+                    </m:sub>
+                  </m:sSub>
+                </m:e>
+              </m:d>
+            </m:e>
+          </m:func>
+          <m:r>
+            <w:rPr>
+              <w:rFonts w:ascii="Cambria Math" w:hAnsi="Cambria Math" w:cstheme="minorHAnsi"/>
+              <w:vertAlign w:val="subscript"/>
+            </w:rPr>
+            <m:t>-0.07</m:t>
+          </m:r>
+          <m:sSub>
+            <m:sSubPr>
+              <m:ctrlPr>
+                <w:rPr>
+                  <w:rFonts w:ascii="Cambria Math" w:hAnsi="Cambria Math" w:cstheme="minorHAnsi"/>
+                  <w:i/>
+                  <w:vertAlign w:val="subscript"/>
+                </w:rPr>
+              </m:ctrlPr>
+            </m:sSubPr>
+            <m:e>
+              <m:r>
+                <w:rPr>
+                  <w:rFonts w:ascii="Cambria Math" w:hAnsi="Cambria Math" w:cstheme="minorHAnsi"/>
+                  <w:vertAlign w:val="subscript"/>
+                </w:rPr>
+                <m:t>X</m:t>
+              </m:r>
+            </m:e>
+            <m:sub>
+              <m:r>
+                <w:rPr>
+                  <w:rFonts w:ascii="Cambria Math" w:hAnsi="Cambria Math" w:cstheme="minorHAnsi"/>
+                  <w:vertAlign w:val="subscript"/>
+                </w:rPr>
+                <m:t>odg</m:t>
+              </m:r>
+            </m:sub>
+          </m:sSub>
+          <m:r>
+            <w:rPr>
+              <w:rFonts w:ascii="Cambria Math" w:hAnsi="Cambria Math" w:cstheme="minorHAnsi"/>
+              <w:vertAlign w:val="subscript"/>
+            </w:rPr>
+            <m:t>+0.2</m:t>
+          </m:r>
+          <m:sSub>
+            <m:sSubPr>
+              <m:ctrlPr>
+                <w:rPr>
+                  <w:rFonts w:ascii="Cambria Math" w:hAnsi="Cambria Math" w:cstheme="minorHAnsi"/>
+                  <w:i/>
+                  <w:vertAlign w:val="subscript"/>
+                </w:rPr>
+              </m:ctrlPr>
+            </m:sSubPr>
+            <m:e>
+              <m:r>
+                <w:rPr>
+                  <w:rFonts w:ascii="Cambria Math" w:hAnsi="Cambria Math" w:cstheme="minorHAnsi"/>
+                  <w:vertAlign w:val="subscript"/>
+                </w:rPr>
+                <m:t>X</m:t>
+              </m:r>
+            </m:e>
+            <m:sub>
+              <m:r>
+                <w:rPr>
+                  <w:rFonts w:ascii="Cambria Math" w:hAnsi="Cambria Math" w:cstheme="minorHAnsi"/>
+                  <w:vertAlign w:val="subscript"/>
+                </w:rPr>
+                <m:t>age</m:t>
+              </m:r>
+            </m:sub>
+          </m:sSub>
+          <m:r>
+            <w:rPr>
+              <w:rFonts w:ascii="Cambria Math" w:hAnsi="Cambria Math" w:cstheme="minorHAnsi"/>
+              <w:vertAlign w:val="subscript"/>
+            </w:rPr>
+            <m:t>-1.02</m:t>
+          </m:r>
+          <m:sSub>
+            <m:sSubPr>
+              <m:ctrlPr>
+                <w:rPr>
+                  <w:rFonts w:ascii="Cambria Math" w:hAnsi="Cambria Math" w:cstheme="minorHAnsi"/>
+                  <w:i/>
+                  <w:vertAlign w:val="subscript"/>
+                </w:rPr>
+              </m:ctrlPr>
+            </m:sSubPr>
+            <m:e>
+              <m:r>
+                <w:rPr>
+                  <w:rFonts w:ascii="Cambria Math" w:hAnsi="Cambria Math" w:cstheme="minorHAnsi"/>
+                  <w:vertAlign w:val="subscript"/>
+                </w:rPr>
+                <m:t>X</m:t>
+              </m:r>
+            </m:e>
+            <m:sub>
+              <m:r>
+                <w:rPr>
+                  <w:rFonts w:ascii="Cambria Math" w:hAnsi="Cambria Math" w:cstheme="minorHAnsi"/>
+                  <w:vertAlign w:val="subscript"/>
+                </w:rPr>
+                <m:t>dens</m:t>
+              </m:r>
+            </m:sub>
+          </m:sSub>
+          <m:r>
+            <w:rPr>
+              <w:rFonts w:ascii="Cambria Math" w:hAnsi="Cambria Math" w:cstheme="minorHAnsi"/>
+              <w:vertAlign w:val="subscript"/>
+            </w:rPr>
+            <m:t>-0.31</m:t>
+          </m:r>
+          <m:sSubSup>
+            <m:sSubSupPr>
+              <m:ctrlPr>
+                <w:rPr>
+                  <w:rFonts w:ascii="Cambria Math" w:hAnsi="Cambria Math" w:cstheme="minorHAnsi"/>
+                  <w:i/>
+                  <w:vertAlign w:val="subscript"/>
+                </w:rPr>
+              </m:ctrlPr>
+            </m:sSubSupPr>
+            <m:e>
+              <m:r>
+                <w:rPr>
+                  <w:rFonts w:ascii="Cambria Math" w:hAnsi="Cambria Math" w:cstheme="minorHAnsi"/>
+                  <w:vertAlign w:val="subscript"/>
+                </w:rPr>
+                <m:t>X</m:t>
+              </m:r>
+            </m:e>
+            <m:sub>
+              <m:r>
+                <w:rPr>
+                  <w:rFonts w:ascii="Cambria Math" w:hAnsi="Cambria Math" w:cstheme="minorHAnsi"/>
+                  <w:vertAlign w:val="subscript"/>
+                </w:rPr>
+                <m:t>recip</m:t>
+              </m:r>
+            </m:sub>
+            <m:sup>
+              <m:r>
+                <w:rPr>
+                  <w:rFonts w:ascii="Cambria Math" w:hAnsi="Cambria Math" w:cstheme="minorHAnsi"/>
+                  <w:vertAlign w:val="subscript"/>
+                </w:rPr>
+                <m:t>2</m:t>
+              </m:r>
+            </m:sup>
+          </m:sSubSup>
+          <m:r>
+            <w:rPr>
+              <w:rFonts w:ascii="Cambria Math" w:hAnsi="Cambria Math" w:cstheme="minorHAnsi"/>
+              <w:vertAlign w:val="subscript"/>
+            </w:rPr>
+            <m:t>-0.12</m:t>
+          </m:r>
+          <m:sSub>
+            <m:sSubPr>
+              <m:ctrlPr>
+                <w:rPr>
+                  <w:rFonts w:ascii="Cambria Math" w:hAnsi="Cambria Math" w:cstheme="minorHAnsi"/>
+                  <w:i/>
+                  <w:vertAlign w:val="subscript"/>
+                </w:rPr>
+              </m:ctrlPr>
+            </m:sSubPr>
+            <m:e>
+              <m:r>
+                <w:rPr>
+                  <w:rFonts w:ascii="Cambria Math" w:hAnsi="Cambria Math" w:cstheme="minorHAnsi"/>
+                  <w:vertAlign w:val="subscript"/>
+                </w:rPr>
+                <m:t>X</m:t>
+              </m:r>
+            </m:e>
+            <m:sub>
+              <m:r>
+                <w:rPr>
+                  <w:rFonts w:ascii="Cambria Math" w:hAnsi="Cambria Math" w:cstheme="minorHAnsi"/>
+                  <w:vertAlign w:val="subscript"/>
+                </w:rPr>
+                <m:t>male</m:t>
+              </m:r>
+            </m:sub>
+          </m:sSub>
+          <m:r>
+            <w:rPr>
+              <w:rFonts w:ascii="Cambria Math" w:hAnsi="Cambria Math" w:cstheme="minorHAnsi"/>
+              <w:vertAlign w:val="subscript"/>
+            </w:rPr>
+            <m:t>-0.4</m:t>
+          </m:r>
+          <m:func>
+            <m:funcPr>
+              <m:ctrlPr>
+                <w:rPr>
+                  <w:rFonts w:ascii="Cambria Math" w:hAnsi="Cambria Math" w:cstheme="minorHAnsi"/>
+                  <w:vertAlign w:val="subscript"/>
+                </w:rPr>
+              </m:ctrlPr>
+            </m:funcPr>
+            <m:fName>
+              <m:r>
+                <m:rPr>
+                  <m:sty m:val="p"/>
+                </m:rPr>
+                <w:rPr>
+                  <w:rFonts w:ascii="Cambria Math" w:hAnsi="Cambria Math" w:cstheme="minorHAnsi"/>
+                  <w:vertAlign w:val="subscript"/>
+                </w:rPr>
+                <m:t>ln</m:t>
+              </m:r>
+            </m:fName>
+            <m:e>
+              <m:d>
+                <m:dPr>
+                  <m:ctrlPr>
+                    <w:rPr>
+                      <w:rFonts w:ascii="Cambria Math" w:hAnsi="Cambria Math" w:cstheme="minorHAnsi"/>
+                      <w:i/>
+                      <w:vertAlign w:val="subscript"/>
+                    </w:rPr>
+                  </m:ctrlPr>
+                </m:dPr>
+                <m:e>
+                  <m:sSub>
+                    <m:sSubPr>
+                      <m:ctrlPr>
+                        <w:rPr>
+                          <w:rFonts w:ascii="Cambria Math" w:hAnsi="Cambria Math" w:cstheme="minorHAnsi"/>
+                          <w:i/>
+                          <w:vertAlign w:val="subscript"/>
+                        </w:rPr>
+                      </m:ctrlPr>
+                    </m:sSubPr>
+                    <m:e>
+                      <m:r>
+                        <w:rPr>
+                          <w:rFonts w:ascii="Cambria Math" w:hAnsi="Cambria Math" w:cstheme="minorHAnsi"/>
+                          <w:vertAlign w:val="subscript"/>
+                        </w:rPr>
+                        <m:t>X</m:t>
+                      </m:r>
+                    </m:e>
+                    <m:sub>
+                      <m:r>
+                        <w:rPr>
+                          <w:rFonts w:ascii="Cambria Math" w:hAnsi="Cambria Math" w:cstheme="minorHAnsi"/>
+                          <w:vertAlign w:val="subscript"/>
+                        </w:rPr>
+                        <m:t>tatot</m:t>
+                      </m:r>
+                    </m:sub>
+                  </m:sSub>
+                </m:e>
+              </m:d>
+            </m:e>
+          </m:func>
+          <m:r>
+            <w:rPr>
+              <w:rFonts w:ascii="Cambria Math" w:hAnsi="Cambria Math" w:cstheme="minorHAnsi"/>
+              <w:vertAlign w:val="subscript"/>
+            </w:rPr>
+            <m:t>+2.31</m:t>
+          </m:r>
+          <m:sSubSup>
+            <m:sSubSupPr>
+              <m:ctrlPr>
+                <w:rPr>
+                  <w:rFonts w:ascii="Cambria Math" w:hAnsi="Cambria Math" w:cstheme="minorHAnsi"/>
+                  <w:i/>
+                  <w:vertAlign w:val="subscript"/>
+                </w:rPr>
+              </m:ctrlPr>
+            </m:sSubSupPr>
+            <m:e>
+              <m:r>
+                <w:rPr>
+                  <w:rFonts w:ascii="Cambria Math" w:hAnsi="Cambria Math" w:cstheme="minorHAnsi"/>
+                  <w:vertAlign w:val="subscript"/>
+                </w:rPr>
+                <m:t>X</m:t>
+              </m:r>
+            </m:e>
+            <m:sub>
+              <m:r>
+                <w:rPr>
+                  <w:rFonts w:ascii="Cambria Math" w:hAnsi="Cambria Math" w:cstheme="minorHAnsi"/>
+                  <w:vertAlign w:val="subscript"/>
+                </w:rPr>
+                <m:t>tatot</m:t>
+              </m:r>
+            </m:sub>
+            <m:sup>
+              <m:f>
+                <m:fPr>
+                  <m:ctrlPr>
+                    <w:rPr>
+                      <w:rFonts w:ascii="Cambria Math" w:hAnsi="Cambria Math" w:cstheme="minorHAnsi"/>
+                      <w:i/>
+                      <w:vertAlign w:val="subscript"/>
+                    </w:rPr>
+                  </m:ctrlPr>
+                </m:fPr>
+                <m:num>
+                  <m:r>
+                    <w:rPr>
+                      <w:rFonts w:ascii="Cambria Math" w:hAnsi="Cambria Math" w:cstheme="minorHAnsi"/>
+                      <w:vertAlign w:val="subscript"/>
+                    </w:rPr>
+                    <m:t>1</m:t>
+                  </m:r>
+                </m:num>
+                <m:den>
+                  <m:r>
+                    <w:rPr>
+                      <w:rFonts w:ascii="Cambria Math" w:hAnsi="Cambria Math" w:cstheme="minorHAnsi"/>
+                      <w:vertAlign w:val="subscript"/>
+                    </w:rPr>
+                    <m:t>2</m:t>
+                  </m:r>
+                </m:den>
+              </m:f>
+            </m:sup>
+          </m:sSubSup>
+          <m:r>
+            <w:rPr>
+              <w:rFonts w:ascii="Cambria Math" w:hAnsi="Cambria Math" w:cstheme="minorHAnsi"/>
+              <w:vertAlign w:val="subscript"/>
+            </w:rPr>
+            <m:t xml:space="preserve"> </m:t>
+          </m:r>
+        </m:oMath>
+      </m:oMathPara>
+    </w:p>
+    <w:p>
+      <w:pPr>
+        <w:pStyle w:val="QuickA"/>
+        <w:numPr>
+          <w:ilvl w:val="1"/>
+          <w:numId w:val="9"/>
+        </w:numPr>
+        <w:spacing w:after="100"/>
+        <w:rPr>
+          <w:rFonts w:asciiTheme="minorHAnsi" w:hAnsiTheme="minorHAnsi" w:cstheme="minorHAnsi"/>
+        </w:rPr>
+      </w:pPr>
+      <w:r>
+        <w:rPr>
+          <w:rFonts w:asciiTheme="minorHAnsi" w:hAnsiTheme="minorHAnsi" w:cstheme="minorHAnsi"/>
+        </w:rPr>
+        <w:t>Evaluate the goodness of fit and any influential points.</w:t>
+      </w:r>
+    </w:p>
+    <w:p>
+      <w:pPr>
+        <w:pStyle w:val="QuickA"/>
+        <w:numPr>
+          <w:ilvl w:val="0"/>
+          <w:numId w:val="0"/>
+        </w:numPr>
+        <w:spacing w:after="100"/>
+        <w:ind w:left="720"/>
+        <w:rPr>
+          <w:rFonts w:asciiTheme="minorHAnsi" w:hAnsiTheme="minorHAnsi" w:cstheme="minorHAnsi"/>
+        </w:rPr>
+      </w:pPr>
+      <w:r>
+        <w:rPr>
+          <w:rFonts w:asciiTheme="minorHAnsi" w:hAnsiTheme="minorHAnsi" w:cstheme="minorHAnsi"/>
+        </w:rPr>
+        <w:drawing>
+          <wp:inline distT="0" distB="0" distL="0" distR="0" wp14:anchorId="0FF12DF9" wp14:editId="327D749C">
+            <wp:extent cx="4013406" cy="1009702"/>
+            <wp:effectExtent l="0" t="0" r="6350" b="0"/>
+            <wp:docPr id="3" name="Picture 3"/>
+            <wp:cNvGraphicFramePr>
+              <a:graphicFrameLocks xmlns:a="http://schemas.openxmlformats.org/drawingml/2006/main" noChangeAspect="1"/>
+            </wp:cNvGraphicFramePr>
+            <a:graphic xmlns:a="http://schemas.openxmlformats.org/drawingml/2006/main">
+              <a:graphicData uri="http://schemas.openxmlformats.org/drawingml/2006/picture">
+                <pic:pic xmlns:pic="http://schemas.openxmlformats.org/drawingml/2006/picture">
+                  <pic:nvPicPr>
+                    <pic:cNvPr id="1" name=""/>
+                    <pic:cNvPicPr/>
+                  </pic:nvPicPr>
+                  <pic:blipFill>
+                    <a:blip r:embed="rId10"/>
+                    <a:stretch>
+                      <a:fillRect/>
+                    </a:stretch>
+                  </pic:blipFill>
+                  <pic:spPr>
+                    <a:xfrm>
+                      <a:off x="0" y="0"/>
+                      <a:ext cx="4013406" cy="1009702"/>
+                    </a:xfrm>
+                    <a:prstGeom prst="rect">
+                      <a:avLst/>
+                    </a:prstGeom>
+                  </pic:spPr>
+                </pic:pic>
+              </a:graphicData>
+            </a:graphic>
+          </wp:inline>
+        </w:drawing>
+      </w:r>
+    </w:p>
+    <w:p>
+      <w:pPr>
+        <w:pStyle w:val="QuickA"/>
+        <w:numPr>
+          <w:ilvl w:val="0"/>
+          <w:numId w:val="0"/>
+        </w:numPr>
+        <w:spacing w:after="100"/>
+        <w:ind w:left="720"/>
+        <w:rPr>
+          <w:rFonts w:asciiTheme="minorHAnsi" w:hAnsiTheme="minorHAnsi" w:cstheme="minorHAnsi"/>
+        </w:rPr>
+      </w:pPr>
+      <w:r>
+        <w:rPr>
+          <w:rFonts w:asciiTheme="minorHAnsi" w:hAnsiTheme="minorHAnsi" w:cstheme="minorHAnsi"/>
+        </w:rPr>
+        <w:t>Hosmer-Lemeshow test is significant, indicating lack of good fit</w:t>
+      </w:r>
+    </w:p>
+    <w:p>
+      <w:pPr>
+        <w:pStyle w:val="QuickA"/>
+        <w:numPr>
+          <w:ilvl w:val="0"/>
+          <w:numId w:val="0"/>
+        </w:numPr>
+        <w:spacing w:after="100"/>
+        <w:ind w:left="720"/>
+        <w:rPr>
+          <w:rFonts w:asciiTheme="minorHAnsi" w:hAnsiTheme="minorHAnsi" w:cstheme="minorHAnsi"/>
+        </w:rPr>
+      </w:pPr>
+    </w:p>
+    <w:p>
+      <w:pPr>
+        <w:pStyle w:val="QuickA"/>
+        <w:numPr>
+          <w:ilvl w:val="0"/>
+          <w:numId w:val="0"/>
+        </w:numPr>
+        <w:spacing w:after="100"/>
+        <w:ind w:left="720"/>
+        <w:rPr>
+          <w:rFonts w:asciiTheme="minorHAnsi" w:hAnsiTheme="minorHAnsi" w:cstheme="minorHAnsi"/>
+        </w:rPr>
+      </w:pPr>
+      <w:r>
+        <w:rPr>
+          <w:rFonts w:asciiTheme="minorHAnsi" w:hAnsiTheme="minorHAnsi" w:cstheme="minorHAnsi"/>
+          <w:noProof/>
+        </w:rPr>
+        <w:lastRenderedPageBreak/>
+        <w:drawing>
+          <wp:inline distT="0" distB="0" distL="0" distR="0" wp14:anchorId="3847720F" wp14:editId="218A9B55">
+            <wp:extent cx="5219700" cy="2132058"/>
+            <wp:effectExtent l="0" t="0" r="0" b="1905"/>
+            <wp:docPr id="5" name="Picture 5"/>
+            <wp:cNvGraphicFramePr>
+              <a:graphicFrameLocks xmlns:a="http://schemas.openxmlformats.org/drawingml/2006/main" noChangeAspect="1"/>
+            </wp:cNvGraphicFramePr>
+            <a:graphic xmlns:a="http://schemas.openxmlformats.org/drawingml/2006/main">
+              <a:graphicData uri="http://schemas.openxmlformats.org/drawingml/2006/picture">
+                <pic:pic xmlns:pic="http://schemas.openxmlformats.org/drawingml/2006/picture">
+                  <pic:nvPicPr>
+                    <pic:cNvPr id="0" name="Picture 2"/>
+                    <pic:cNvPicPr>
+                      <a:picLocks noChangeAspect="1" noChangeArrowheads="1"/>
+                    </pic:cNvPicPr>
+                  </pic:nvPicPr>
+                  <pic:blipFill>
+                    <a:blip r:embed="rId11">
+                      <a:extLst>
+                        <a:ext uri="{28A0092B-C50C-407E-A947-70E740481C1C}">
+                          <a14:useLocalDpi xmlns:a14="http://schemas.microsoft.com/office/drawing/2010/main" val="0"/>
+                        </a:ext>
+                      </a:extLst>
+                    </a:blip>
+                    <a:srcRect/>
+                    <a:stretch>
+                      <a:fillRect/>
+                    </a:stretch>
+                  </pic:blipFill>
+                  <pic:spPr bwMode="auto">
+                    <a:xfrm>
+                      <a:off x="0" y="0"/>
+                      <a:ext cx="5250114" cy="2144481"/>
+                    </a:xfrm>
+                    <a:prstGeom prst="rect">
+                      <a:avLst/>
+                    </a:prstGeom>
+                    <a:noFill/>
+                  </pic:spPr>
+                </pic:pic>
+              </a:graphicData>
+            </a:graphic>
+          </wp:inline>
+        </w:drawing>
+      </w:r>
+    </w:p>
+    <w:p>
+      <w:pPr>
+        <w:pStyle w:val="QuickA"/>
+        <w:numPr>
+          <w:ilvl w:val="0"/>
+          <w:numId w:val="0"/>
+        </w:numPr>
+        <w:spacing w:after="100"/>
+        <w:ind w:left="720"/>
+        <w:rPr>
+          <w:rFonts w:asciiTheme="minorHAnsi" w:hAnsiTheme="minorHAnsi" w:cstheme="minorHAnsi"/>
+        </w:rPr>
+      </w:pPr>
+      <w:r>
+        <w:rPr>
+          <w:rFonts w:asciiTheme="minorHAnsi" w:hAnsiTheme="minorHAnsi" w:cstheme="minorHAnsi"/>
+        </w:rPr>
+        <w:t>Residual plot shows 6 influential points, but none of them are strong outliers</w:t>
+      </w:r>
+    </w:p>
+    <w:p>
+      <w:pPr>
+        <w:pStyle w:val="QuickA"/>
+        <w:numPr>
+          <w:ilvl w:val="0"/>
+          <w:numId w:val="0"/>
+        </w:numPr>
+        <w:spacing w:after="100"/>
+        <w:ind w:left="720"/>
+        <w:rPr>
+          <w:rFonts w:asciiTheme="minorHAnsi" w:hAnsiTheme="minorHAnsi" w:cstheme="minorHAnsi"/>
+        </w:rPr>
+      </w:pPr>
+    </w:p>
+    <w:p>
+      <w:pPr>
+        <w:pStyle w:val="QuickA"/>
+        <w:numPr>
+          <w:ilvl w:val="0"/>
+          <w:numId w:val="0"/>
+        </w:numPr>
+        <w:spacing w:after="100"/>
+        <w:ind w:left="720"/>
+        <w:rPr>
+          <w:rFonts w:asciiTheme="minorHAnsi" w:hAnsiTheme="minorHAnsi" w:cstheme="minorHAnsi"/>
+        </w:rPr>
+      </w:pPr>
+      <w:r>
+        <w:rPr>
+          <w:rFonts w:asciiTheme="minorHAnsi" w:hAnsiTheme="minorHAnsi" w:cstheme="minorHAnsi"/>
+        </w:rPr>
+        <w:drawing>
+          <wp:inline distT="0" distB="0" distL="0" distR="0" wp14:anchorId="158832DC" wp14:editId="2513EA4E">
+            <wp:extent cx="3067208" cy="4724643"/>
+            <wp:effectExtent l="0" t="0" r="0" b="0"/>
+            <wp:docPr id="7" name="Picture 7"/>
+            <wp:cNvGraphicFramePr>
+              <a:graphicFrameLocks xmlns:a="http://schemas.openxmlformats.org/drawingml/2006/main" noChangeAspect="1"/>
+            </wp:cNvGraphicFramePr>
+            <a:graphic xmlns:a="http://schemas.openxmlformats.org/drawingml/2006/main">
+              <a:graphicData uri="http://schemas.openxmlformats.org/drawingml/2006/picture">
+                <pic:pic xmlns:pic="http://schemas.openxmlformats.org/drawingml/2006/picture">
+                  <pic:nvPicPr>
+                    <pic:cNvPr id="1" name=""/>
+                    <pic:cNvPicPr/>
+                  </pic:nvPicPr>
+                  <pic:blipFill>
+                    <a:blip r:embed="rId12"/>
+                    <a:stretch>
+                      <a:fillRect/>
+                    </a:stretch>
+                  </pic:blipFill>
+                  <pic:spPr>
+                    <a:xfrm>
+                      <a:off x="0" y="0"/>
+                      <a:ext cx="3067208" cy="4724643"/>
+                    </a:xfrm>
+                    <a:prstGeom prst="rect">
+                      <a:avLst/>
+                    </a:prstGeom>
+                  </pic:spPr>
+                </pic:pic>
+              </a:graphicData>
+            </a:graphic>
+          </wp:inline>
+        </w:drawing>
+      </w:r>
+    </w:p>
+    <w:p>
+      <w:pPr>
+        <w:pStyle w:val="QuickA"/>
+        <w:numPr>
+          <w:ilvl w:val="0"/>
+          <w:numId w:val="0"/>
+        </w:numPr>
+        <w:spacing w:after="100"/>
+        <w:ind w:left="720"/>
+        <w:rPr>
+          <w:rFonts w:asciiTheme="minorHAnsi" w:hAnsiTheme="minorHAnsi" w:cstheme="minorHAnsi"/>
+        </w:rPr>
+      </w:pPr>
+      <w:r>
+        <w:rPr>
+          <w:rFonts w:asciiTheme="minorHAnsi" w:hAnsiTheme="minorHAnsi" w:cstheme="minorHAnsi"/>
+        </w:rPr>
+        <w:t>Accuracy: 0.62 (95% CI: (0.61, 0.63))</w:t>
+      </w:r>
+    </w:p>
+    <w:p>
+      <w:pPr>
+        <w:pStyle w:val="QuickA"/>
+        <w:numPr>
+          <w:ilvl w:val="0"/>
+          <w:numId w:val="0"/>
+        </w:numPr>
+        <w:spacing w:after="100"/>
+        <w:ind w:left="720"/>
+        <w:rPr>
+          <w:rFonts w:asciiTheme="minorHAnsi" w:hAnsiTheme="minorHAnsi" w:cstheme="minorHAnsi"/>
+        </w:rPr>
+      </w:pPr>
+      <w:r>
+        <w:rPr>
+          <w:rFonts w:asciiTheme="minorHAnsi" w:hAnsiTheme="minorHAnsi" w:cstheme="minorHAnsi"/>
+        </w:rPr>
+        <w:t>Sensitivity: 0.66</w:t>
+      </w:r>
+    </w:p>
+    <w:p>
+      <w:pPr>
+        <w:pStyle w:val="QuickA"/>
+        <w:numPr>
+          <w:ilvl w:val="0"/>
+          <w:numId w:val="0"/>
+        </w:numPr>
+        <w:spacing w:after="100"/>
+        <w:ind w:left="720"/>
+        <w:rPr>
+          <w:rFonts w:asciiTheme="minorHAnsi" w:hAnsiTheme="minorHAnsi" w:cstheme="minorHAnsi"/>
+        </w:rPr>
+      </w:pPr>
+      <w:r>
+        <w:rPr>
+          <w:rFonts w:asciiTheme="minorHAnsi" w:hAnsiTheme="minorHAnsi" w:cstheme="minorHAnsi"/>
+        </w:rPr>
+        <w:t>Specificity: 0.58</w:t>
+      </w:r>
+    </w:p>
+    <w:p>
+      <w:pPr>
+        <w:pStyle w:val="QuickA"/>
+        <w:numPr>
+          <w:ilvl w:val="0"/>
+          <w:numId w:val="0"/>
+        </w:numPr>
+        <w:spacing w:after="100"/>
+        <w:ind w:left="720"/>
+        <w:rPr>
+          <w:rFonts w:asciiTheme="minorHAnsi" w:hAnsiTheme="minorHAnsi" w:cstheme="minorHAnsi"/>
+        </w:rPr>
+      </w:pPr>
+    </w:p>
+    <w:p>
+      <w:pPr>
+        <w:pStyle w:val="QuickA"/>
+        <w:numPr>
+          <w:ilvl w:val="1"/>
+          <w:numId w:val="9"/>
+        </w:numPr>
+        <w:spacing w:after="100"/>
+        <w:rPr>
+          <w:rFonts w:asciiTheme="minorHAnsi" w:hAnsiTheme="minorHAnsi" w:cstheme="minorHAnsi"/>
+        </w:rPr>
+      </w:pPr>
+      <w:r>
+        <w:rPr>
+          <w:rFonts w:asciiTheme="minorHAnsi" w:hAnsiTheme="minorHAnsi" w:cstheme="minorHAnsi"/>
+        </w:rPr>
+        <w:t>Present a figure of</w:t>
+      </w:r>
+      <w:r>
+        <w:rPr>
+          <w:rFonts w:asciiTheme="minorHAnsi" w:hAnsiTheme="minorHAnsi" w:cstheme="minorHAnsi"/>
+        </w:rPr>
+        <w:t xml:space="preserve"> the ROC curve and the value of the AUC.</w:t>
+      </w:r>
+    </w:p>
+    <w:p>
+      <w:pPr>
+        <w:pStyle w:val="QuickA"/>
+        <w:numPr>
+          <w:ilvl w:val="0"/>
+          <w:numId w:val="0"/>
+        </w:numPr>
+        <w:spacing w:after="100"/>
+        <w:ind w:left="720"/>
+        <w:jc w:val="center"/>
+        <w:rPr>
+          <w:rFonts w:asciiTheme="minorHAnsi" w:hAnsiTheme="minorHAnsi" w:cstheme="minorHAnsi"/>
+        </w:rPr>
+      </w:pPr>
+      <w:r>
+        <w:rPr>
+          <w:rFonts w:asciiTheme="minorHAnsi" w:hAnsiTheme="minorHAnsi" w:cstheme="minorHAnsi"/>
+          <w:noProof/>
+        </w:rPr>
+        <w:lastRenderedPageBreak/>
+        <w:drawing>
+          <wp:inline distT="0" distB="0" distL="0" distR="0" wp14:anchorId="46251386" wp14:editId="44EA67BA">
+            <wp:extent cx="5638800" cy="4791422"/>
+            <wp:effectExtent l="0" t="0" r="0" b="9525"/>
+            <wp:docPr id="9" name="Picture 9"/>
+            <wp:cNvGraphicFramePr>
+              <a:graphicFrameLocks xmlns:a="http://schemas.openxmlformats.org/drawingml/2006/main" noChangeAspect="1"/>
+            </wp:cNvGraphicFramePr>
+            <a:graphic xmlns:a="http://schemas.openxmlformats.org/drawingml/2006/main">
+              <a:graphicData uri="http://schemas.openxmlformats.org/drawingml/2006/picture">
+                <pic:pic xmlns:pic="http://schemas.openxmlformats.org/drawingml/2006/picture">
+                  <pic:nvPicPr>
+                    <pic:cNvPr id="0" name="Picture 3"/>
+                    <pic:cNvPicPr>
+                      <a:picLocks noChangeAspect="1" noChangeArrowheads="1"/>
+                    </pic:cNvPicPr>
+                  </pic:nvPicPr>
+                  <pic:blipFill>
+                    <a:blip r:embed="rId13">
+                      <a:extLst>
+                        <a:ext uri="{28A0092B-C50C-407E-A947-70E740481C1C}">
+                          <a14:useLocalDpi xmlns:a14="http://schemas.microsoft.com/office/drawing/2010/main" val="0"/>
+                        </a:ext>
+                      </a:extLst>
+                    </a:blip>
+                    <a:srcRect/>
+                    <a:stretch>
+                      <a:fillRect/>
+                    </a:stretch>
+                  </pic:blipFill>
+                  <pic:spPr bwMode="auto">
+                    <a:xfrm>
+                      <a:off x="0" y="0"/>
+                      <a:ext cx="5672302" cy="4819889"/>
+                    </a:xfrm>
+                    <a:prstGeom prst="rect">
+                      <a:avLst/>
+                    </a:prstGeom>
+                    <a:noFill/>
+                  </pic:spPr>
+                </pic:pic>
+              </a:graphicData>
+            </a:graphic>
+          </wp:inline>
+        </w:drawing>
+      </w:r>
+    </w:p>
+    <w:p>
+      <w:pPr>
+        <w:pStyle w:val="QuickA"/>
+        <w:numPr>
+          <w:ilvl w:val="0"/>
+          <w:numId w:val="0"/>
+        </w:numPr>
+        <w:spacing w:after="100"/>
+        <w:ind w:left="720"/>
+        <w:jc w:val="both"/>
+        <w:rPr>
+          <w:rFonts w:asciiTheme="minorHAnsi" w:hAnsiTheme="minorHAnsi" w:cstheme="minorHAnsi"/>
+        </w:rPr>
+      </w:pPr>
+      <w:r>
+        <w:rPr>
+          <w:rFonts w:asciiTheme="minorHAnsi" w:hAnsiTheme="minorHAnsi" w:cstheme="minorHAnsi"/>
+        </w:rPr>
+        <w:drawing>
+          <wp:inline distT="0" distB="0" distL="0" distR="0" wp14:anchorId="51CE047E" wp14:editId="0F7FE238">
+            <wp:extent cx="5051272" cy="3038475"/>
+            <wp:effectExtent l="0" t="0" r="0" b="0"/>
+            <wp:docPr id="10" name="Picture 10"/>
+            <wp:cNvGraphicFramePr>
+              <a:graphicFrameLocks xmlns:a="http://schemas.openxmlformats.org/drawingml/2006/main" noChangeAspect="1"/>
+            </wp:cNvGraphicFramePr>
+            <a:graphic xmlns:a="http://schemas.openxmlformats.org/drawingml/2006/main">
+              <a:graphicData uri="http://schemas.openxmlformats.org/drawingml/2006/picture">
+                <pic:pic xmlns:pic="http://schemas.openxmlformats.org/drawingml/2006/picture">
+                  <pic:nvPicPr>
+                    <pic:cNvPr id="1" name=""/>
+                    <pic:cNvPicPr/>
+                  </pic:nvPicPr>
+                  <pic:blipFill>
+                    <a:blip r:embed="rId14"/>
+                    <a:stretch>
+                      <a:fillRect/>
+                    </a:stretch>
+                  </pic:blipFill>
+                  <pic:spPr>
+                    <a:xfrm>
+                      <a:off x="0" y="0"/>
+                      <a:ext cx="5060786" cy="3044198"/>
+                    </a:xfrm>
+                    <a:prstGeom prst="rect">
+                      <a:avLst/>
+                    </a:prstGeom>
+                  </pic:spPr>
+                </pic:pic>
+              </a:graphicData>
+            </a:graphic>
+          </wp:inline>
+        </w:drawing>
+      </w:r>
+    </w:p>
+    <w:p>
+      <w:pPr>
+        <w:pStyle w:val="QuickA"/>
+        <w:numPr>
+          <w:ilvl w:val="0"/>
+          <w:numId w:val="0"/>
+        </w:numPr>
+        <w:spacing w:after="100"/>
+        <w:ind w:left="720"/>
+        <w:jc w:val="both"/>
+        <w:rPr>
+          <w:rFonts w:asciiTheme="minorHAnsi" w:hAnsiTheme="minorHAnsi" w:cstheme="minorHAnsi"/>
+        </w:rPr>
+      </w:pPr>
+      <w:r>
+        <w:rPr>
+          <w:rFonts w:asciiTheme="minorHAnsi" w:hAnsiTheme="minorHAnsi" w:cstheme="minorHAnsi"/>
+        </w:rPr>
+        <w:t>AUC: 0.6683 (CI: (0.6572, 0.6796))</w:t>
+      </w:r>
+    </w:p>
+    <w:p>
+      <w:pPr>
+        <w:pStyle w:val="QuickA"/>
+        <w:numPr>
+          <w:ilvl w:val="0"/>
+          <w:numId w:val="0"/>
+        </w:numPr>
+        <w:spacing w:after="100"/>
+        <w:ind w:left="720"/>
+        <w:rPr>
+          <w:rFonts w:asciiTheme="minorHAnsi" w:hAnsiTheme="minorHAnsi" w:cstheme="minorHAnsi"/>
+        </w:rPr>
+      </w:pPr>
+    </w:p>
+    <w:p>
+      <w:pPr>
+        <w:pStyle w:val="QuickA"/>
+        <w:numPr>
+          <w:ilvl w:val="1"/>
+          <w:numId w:val="9"/>
+        </w:numPr>
+        <w:spacing w:after="100"/>
+        <w:rPr>
+          <w:rFonts w:asciiTheme="minorHAnsi" w:hAnsiTheme="minorHAnsi" w:cstheme="minorHAnsi"/>
+        </w:rPr>
+      </w:pPr>
+      <w:r>
+        <w:rPr>
+          <w:rFonts w:asciiTheme="minorHAnsi" w:hAnsiTheme="minorHAnsi" w:cstheme="minorHAnsi"/>
+        </w:rPr>
+        <w:t>Determine the best classification cut point and the</w:t>
+      </w:r>
+      <w:r>
+        <w:rPr>
+          <w:rFonts w:asciiTheme="minorHAnsi" w:hAnsiTheme="minorHAnsi" w:cstheme="minorHAnsi"/>
+        </w:rPr>
+        <w:t xml:space="preserve"> values of sensitivity and specificity</w:t>
+      </w:r>
+      <w:r>
+        <w:rPr>
+          <w:rFonts w:asciiTheme="minorHAnsi" w:hAnsiTheme="minorHAnsi" w:cstheme="minorHAnsi"/>
+        </w:rPr>
+        <w:t xml:space="preserve"> for this cut </w:t>
+      </w:r>
+      <w:r>
+        <w:rPr>
+          <w:rFonts w:asciiTheme="minorHAnsi" w:hAnsiTheme="minorHAnsi" w:cstheme="minorHAnsi"/>
+        </w:rPr>
+        <w:lastRenderedPageBreak/>
+        <w:t>point.</w:t>
+      </w:r>
+    </w:p>
+    <w:p>
+      <w:pPr>
+        <w:pStyle w:val="QuickA"/>
+        <w:numPr>
+          <w:ilvl w:val="0"/>
+          <w:numId w:val="0"/>
+        </w:numPr>
+        <w:spacing w:after="100"/>
+        <w:ind w:left="720"/>
+        <w:rPr>
+          <w:rFonts w:asciiTheme="minorHAnsi" w:hAnsiTheme="minorHAnsi" w:cstheme="minorHAnsi"/>
+        </w:rPr>
+      </w:pPr>
+    </w:p>
+    <w:p>
+      <w:pPr>
+        <w:pStyle w:val="QuickA"/>
+        <w:numPr>
+          <w:ilvl w:val="0"/>
+          <w:numId w:val="0"/>
+        </w:numPr>
+        <w:spacing w:after="100"/>
+        <w:ind w:left="720"/>
+        <w:rPr>
+          <w:rFonts w:asciiTheme="minorHAnsi" w:hAnsiTheme="minorHAnsi" w:cstheme="minorHAnsi"/>
+        </w:rPr>
+      </w:pPr>
+      <w:r>
+        <w:rPr>
+          <w:rFonts w:asciiTheme="minorHAnsi" w:hAnsiTheme="minorHAnsi" w:cstheme="minorHAnsi"/>
+          <w:noProof/>
+        </w:rPr>
+        <w:drawing>
+          <wp:inline distT="0" distB="0" distL="0" distR="0" wp14:anchorId="714DBA8E" wp14:editId="7147EDAA">
+            <wp:extent cx="5713177" cy="2333625"/>
+            <wp:effectExtent l="0" t="0" r="1905" b="0"/>
+            <wp:docPr id="12" name="Picture 12"/>
+            <wp:cNvGraphicFramePr>
+              <a:graphicFrameLocks xmlns:a="http://schemas.openxmlformats.org/drawingml/2006/main" noChangeAspect="1"/>
+            </wp:cNvGraphicFramePr>
+            <a:graphic xmlns:a="http://schemas.openxmlformats.org/drawingml/2006/main">
+              <a:graphicData uri="http://schemas.openxmlformats.org/drawingml/2006/picture">
+                <pic:pic xmlns:pic="http://schemas.openxmlformats.org/drawingml/2006/picture">
+                  <pic:nvPicPr>
+                    <pic:cNvPr id="0" name="Picture 4"/>
+                    <pic:cNvPicPr>
+                      <a:picLocks noChangeAspect="1" noChangeArrowheads="1"/>
+                    </pic:cNvPicPr>
+                  </pic:nvPicPr>
+                  <pic:blipFill>
+                    <a:blip r:embed="rId15">
+                      <a:extLst>
+                        <a:ext uri="{28A0092B-C50C-407E-A947-70E740481C1C}">
+                          <a14:useLocalDpi xmlns:a14="http://schemas.microsoft.com/office/drawing/2010/main" val="0"/>
+                        </a:ext>
+                      </a:extLst>
+                    </a:blip>
+                    <a:srcRect/>
+                    <a:stretch>
+                      <a:fillRect/>
+                    </a:stretch>
+                  </pic:blipFill>
+                  <pic:spPr bwMode="auto">
+                    <a:xfrm>
+                      <a:off x="0" y="0"/>
+                      <a:ext cx="5734146" cy="2342190"/>
+                    </a:xfrm>
+                    <a:prstGeom prst="rect">
+                      <a:avLst/>
+                    </a:prstGeom>
+                    <a:noFill/>
+                  </pic:spPr>
+                </pic:pic>
+              </a:graphicData>
+            </a:graphic>
+          </wp:inline>
+        </w:drawing>
+      </w:r>
+    </w:p>
+    <w:p>
+      <w:pPr>
+        <w:pStyle w:val="QuickA"/>
+        <w:numPr>
+          <w:ilvl w:val="0"/>
+          <w:numId w:val="0"/>
+        </w:numPr>
+        <w:spacing w:after="100"/>
+        <w:ind w:left="720"/>
+        <w:rPr>
+          <w:rFonts w:asciiTheme="minorHAnsi" w:hAnsiTheme="minorHAnsi" w:cstheme="minorHAnsi"/>
+        </w:rPr>
+      </w:pPr>
+      <w:r>
+        <w:rPr>
+          <w:rFonts w:asciiTheme="minorHAnsi" w:hAnsiTheme="minorHAnsi" w:cstheme="minorHAnsi"/>
+          <w:noProof/>
+        </w:rPr>
+        <w:drawing>
+          <wp:inline distT="0" distB="0" distL="0" distR="0" wp14:anchorId="3A3E0F9E" wp14:editId="3DBE3640">
+            <wp:extent cx="6267450" cy="2560026"/>
+            <wp:effectExtent l="0" t="0" r="0" b="0"/>
+            <wp:docPr id="17" name="Picture 17"/>
+            <wp:cNvGraphicFramePr>
+              <a:graphicFrameLocks xmlns:a="http://schemas.openxmlformats.org/drawingml/2006/main" noChangeAspect="1"/>
+            </wp:cNvGraphicFramePr>
+            <a:graphic xmlns:a="http://schemas.openxmlformats.org/drawingml/2006/main">
+              <a:graphicData uri="http://schemas.openxmlformats.org/drawingml/2006/picture">
+                <pic:pic xmlns:pic="http://schemas.openxmlformats.org/drawingml/2006/picture">
+                  <pic:nvPicPr>
+                    <pic:cNvPr id="0" name="Picture 5"/>
+                    <pic:cNvPicPr>
+                      <a:picLocks noChangeAspect="1" noChangeArrowheads="1"/>
+                    </pic:cNvPicPr>
+                  </pic:nvPicPr>
+                  <pic:blipFill>
+                    <a:blip r:embed="rId16">
+                      <a:extLst>
+                        <a:ext uri="{28A0092B-C50C-407E-A947-70E740481C1C}">
+                          <a14:useLocalDpi xmlns:a14="http://schemas.microsoft.com/office/drawing/2010/main" val="0"/>
+                        </a:ext>
+                      </a:extLst>
+                    </a:blip>
+                    <a:srcRect/>
+                    <a:stretch>
+                      <a:fillRect/>
+                    </a:stretch>
+                  </pic:blipFill>
+                  <pic:spPr bwMode="auto">
+                    <a:xfrm>
+                      <a:off x="0" y="0"/>
+                      <a:ext cx="6329234" cy="2585262"/>
+                    </a:xfrm>
+                    <a:prstGeom prst="rect">
+                      <a:avLst/>
+                    </a:prstGeom>
+                    <a:noFill/>
+                  </pic:spPr>
+                </pic:pic>
+              </a:graphicData>
+            </a:graphic>
+          </wp:inline>
+        </w:drawing>
+      </w:r>
+    </w:p>
+    <w:p>
+      <w:pPr>
+        <w:pStyle w:val="QuickA"/>
+        <w:numPr>
+          <w:ilvl w:val="0"/>
+          <w:numId w:val="0"/>
+        </w:numPr>
+        <w:spacing w:after="100"/>
+        <w:ind w:left="720"/>
+        <w:rPr>
+          <w:rFonts w:asciiTheme="minorHAnsi" w:hAnsiTheme="minorHAnsi" w:cstheme="minorHAnsi"/>
+        </w:rPr>
+      </w:pPr>
+      <w:r>
+        <w:rPr>
+          <w:rFonts w:asciiTheme="minorHAnsi" w:hAnsiTheme="minorHAnsi" w:cstheme="minorHAnsi"/>
+        </w:rPr>
+        <w:lastRenderedPageBreak/>
+        <w:drawing>
+          <wp:inline distT="0" distB="0" distL="0" distR="0" wp14:anchorId="591843F3" wp14:editId="12F39D24">
+            <wp:extent cx="3314870" cy="3460928"/>
+            <wp:effectExtent l="0" t="0" r="0" b="6350"/>
+            <wp:docPr id="18" name="Picture 18"/>
+            <wp:cNvGraphicFramePr>
+              <a:graphicFrameLocks xmlns:a="http://schemas.openxmlformats.org/drawingml/2006/main" noChangeAspect="1"/>
+            </wp:cNvGraphicFramePr>
+            <a:graphic xmlns:a="http://schemas.openxmlformats.org/drawingml/2006/main">
+              <a:graphicData uri="http://schemas.openxmlformats.org/drawingml/2006/picture">
+                <pic:pic xmlns:pic="http://schemas.openxmlformats.org/drawingml/2006/picture">
+                  <pic:nvPicPr>
+                    <pic:cNvPr id="1" name=""/>
+                    <pic:cNvPicPr/>
+                  </pic:nvPicPr>
+                  <pic:blipFill>
+                    <a:blip r:embed="rId17"/>
+                    <a:stretch>
+                      <a:fillRect/>
+                    </a:stretch>
+                  </pic:blipFill>
+                  <pic:spPr>
+                    <a:xfrm>
+                      <a:off x="0" y="0"/>
+                      <a:ext cx="3314870" cy="3460928"/>
+                    </a:xfrm>
+                    <a:prstGeom prst="rect">
+                      <a:avLst/>
+                    </a:prstGeom>
+                  </pic:spPr>
+                </pic:pic>
+              </a:graphicData>
+            </a:graphic>
+          </wp:inline>
+        </w:drawing>
+      </w:r>
+    </w:p>
+    <w:p>
+      <w:pPr>
+        <w:pStyle w:val="QuickA"/>
+        <w:numPr>
+          <w:ilvl w:val="0"/>
+          <w:numId w:val="0"/>
+        </w:numPr>
+        <w:spacing w:after="100"/>
+        <w:ind w:left="720"/>
+        <w:rPr>
+          <w:rFonts w:asciiTheme="minorHAnsi" w:hAnsiTheme="minorHAnsi" w:cstheme="minorHAnsi"/>
+        </w:rPr>
+      </w:pPr>
+      <w:r>
+        <w:rPr>
+          <w:rFonts w:asciiTheme="minorHAnsi" w:hAnsiTheme="minorHAnsi" w:cstheme="minorHAnsi"/>
+        </w:rPr>
+        <w:t>I determine the optimal cutoff to be 0.511</w:t>
+      </w:r>
+    </w:p>
+    <w:p>
+      <w:pPr>
+        <w:pStyle w:val="QuickA"/>
+        <w:numPr>
+          <w:ilvl w:val="0"/>
+          <w:numId w:val="0"/>
+        </w:numPr>
+        <w:spacing w:after="100"/>
+        <w:ind w:left="720"/>
+        <w:rPr>
+          <w:rFonts w:asciiTheme="minorHAnsi" w:hAnsiTheme="minorHAnsi" w:cstheme="minorHAnsi"/>
+        </w:rPr>
+      </w:pPr>
+    </w:p>
+    <w:p>
+      <w:pPr>
+        <w:pStyle w:val="QuickA"/>
+        <w:numPr>
+          <w:ilvl w:val="0"/>
+          <w:numId w:val="9"/>
+        </w:numPr>
+        <w:spacing w:after="100"/>
+        <w:rPr>
+          <w:rFonts w:asciiTheme="minorHAnsi" w:hAnsiTheme="minorHAnsi" w:cstheme="minorHAnsi"/>
+        </w:rPr>
+      </w:pPr>
+      <w:r>
+        <w:rPr>
+          <w:rFonts w:asciiTheme="minorHAnsi" w:hAnsiTheme="minorHAnsi" w:cstheme="minorHAnsi"/>
+        </w:rPr>
+        <w:t>When you are happy with your model, proceed to the testing data set:</w:t>
+      </w:r>
+    </w:p>
+    <w:p>
+      <w:pPr>
+        <w:pStyle w:val="QuickA"/>
+        <w:numPr>
+          <w:ilvl w:val="1"/>
+          <w:numId w:val="9"/>
+        </w:numPr>
+        <w:spacing w:after="100"/>
+        <w:rPr>
+          <w:rFonts w:asciiTheme="minorHAnsi" w:hAnsiTheme="minorHAnsi" w:cstheme="minorHAnsi"/>
+        </w:rPr>
+      </w:pPr>
+      <w:r>
+        <w:rPr>
+          <w:rFonts w:asciiTheme="minorHAnsi" w:hAnsiTheme="minorHAnsi" w:cstheme="minorHAnsi"/>
+        </w:rPr>
+        <w:t>Apply the model from step (2) to your testing data to get predicted probabilities for each individual in the testing data set.</w:t>
+      </w:r>
+    </w:p>
+    <w:p>
+      <w:pPr>
+        <w:pStyle w:val="QuickA"/>
+        <w:numPr>
+          <w:ilvl w:val="0"/>
+          <w:numId w:val="0"/>
+        </w:numPr>
+        <w:spacing w:after="100"/>
+        <w:ind w:left="720"/>
+        <w:rPr>
+          <w:rFonts w:asciiTheme="minorHAnsi" w:hAnsiTheme="minorHAnsi" w:cstheme="minorHAnsi"/>
+        </w:rPr>
+      </w:pPr>
+      <w:r>
+        <w:rPr>
+          <w:rFonts w:asciiTheme="minorHAnsi" w:hAnsiTheme="minorHAnsi" w:cstheme="minorHAnsi"/>
+        </w:rPr>
+        <w:drawing>
+          <wp:inline distT="0" distB="0" distL="0" distR="0" wp14:anchorId="2D97E8D0" wp14:editId="37CB495B">
+            <wp:extent cx="4743694" cy="2343270"/>
+            <wp:effectExtent l="0" t="0" r="0" b="0"/>
+            <wp:docPr id="19" name="Picture 19"/>
+            <wp:cNvGraphicFramePr>
+              <a:graphicFrameLocks xmlns:a="http://schemas.openxmlformats.org/drawingml/2006/main" noChangeAspect="1"/>
+            </wp:cNvGraphicFramePr>
+            <a:graphic xmlns:a="http://schemas.openxmlformats.org/drawingml/2006/main">
+              <a:graphicData uri="http://schemas.openxmlformats.org/drawingml/2006/picture">
+                <pic:pic xmlns:pic="http://schemas.openxmlformats.org/drawingml/2006/picture">
+                  <pic:nvPicPr>
+                    <pic:cNvPr id="1" name=""/>
+                    <pic:cNvPicPr/>
+                  </pic:nvPicPr>
+                  <pic:blipFill>
+                    <a:blip r:embed="rId18"/>
+                    <a:stretch>
+                      <a:fillRect/>
+                    </a:stretch>
+                  </pic:blipFill>
+                  <pic:spPr>
+                    <a:xfrm>
+                      <a:off x="0" y="0"/>
+                      <a:ext cx="4743694" cy="2343270"/>
+                    </a:xfrm>
+                    <a:prstGeom prst="rect">
+                      <a:avLst/>
+                    </a:prstGeom>
+                  </pic:spPr>
+                </pic:pic>
+              </a:graphicData>
+            </a:graphic>
+          </wp:inline>
+        </w:drawing>
+      </w:r>
+    </w:p>
+    <w:p>
+      <w:pPr>
+        <w:pStyle w:val="QuickA"/>
+        <w:numPr>
+          <w:ilvl w:val="1"/>
+          <w:numId w:val="9"/>
+        </w:numPr>
+        <w:spacing w:after="100"/>
+        <w:rPr>
+          <w:rFonts w:asciiTheme="minorHAnsi" w:hAnsiTheme="minorHAnsi" w:cstheme="minorHAnsi"/>
+        </w:rPr>
+      </w:pPr>
+      <w:r>
+        <w:rPr>
+          <w:rFonts w:asciiTheme="minorHAnsi" w:hAnsiTheme="minorHAnsi" w:cstheme="minorHAnsi"/>
+        </w:rPr>
+        <w:t>Examine the model’s discriminant ability by calculating the value of the AUC for the testing data set only.</w:t>
+      </w:r>
+    </w:p>
+    <w:p>
+      <w:pPr>
+        <w:pStyle w:val="QuickA"/>
+        <w:numPr>
+          <w:ilvl w:val="0"/>
+          <w:numId w:val="0"/>
+        </w:numPr>
+        <w:spacing w:after="100"/>
+        <w:ind w:left="720"/>
+        <w:rPr>
+          <w:rFonts w:asciiTheme="minorHAnsi" w:hAnsiTheme="minorHAnsi" w:cstheme="minorHAnsi"/>
+        </w:rPr>
+      </w:pPr>
+      <w:r>
+        <w:rPr>
+          <w:rFonts w:asciiTheme="minorHAnsi" w:hAnsiTheme="minorHAnsi" w:cstheme="minorHAnsi"/>
+        </w:rPr>
+        <w:lastRenderedPageBreak/>
+        <w:drawing>
+          <wp:inline distT="0" distB="0" distL="0" distR="0" wp14:anchorId="36A6911B" wp14:editId="6CDBB41B">
+            <wp:extent cx="5058894" cy="2667000"/>
+            <wp:effectExtent l="0" t="0" r="8890" b="0"/>
+            <wp:docPr id="20" name="Picture 20"/>
+            <wp:cNvGraphicFramePr>
+              <a:graphicFrameLocks xmlns:a="http://schemas.openxmlformats.org/drawingml/2006/main" noChangeAspect="1"/>
+            </wp:cNvGraphicFramePr>
+            <a:graphic xmlns:a="http://schemas.openxmlformats.org/drawingml/2006/main">
+              <a:graphicData uri="http://schemas.openxmlformats.org/drawingml/2006/picture">
+                <pic:pic xmlns:pic="http://schemas.openxmlformats.org/drawingml/2006/picture">
+                  <pic:nvPicPr>
+                    <pic:cNvPr id="1" name=""/>
+                    <pic:cNvPicPr/>
+                  </pic:nvPicPr>
+                  <pic:blipFill>
+                    <a:blip r:embed="rId19"/>
+                    <a:stretch>
+                      <a:fillRect/>
+                    </a:stretch>
+                  </pic:blipFill>
+                  <pic:spPr>
+                    <a:xfrm>
+                      <a:off x="0" y="0"/>
+                      <a:ext cx="5067146" cy="2671350"/>
+                    </a:xfrm>
+                    <a:prstGeom prst="rect">
+                      <a:avLst/>
+                    </a:prstGeom>
+                  </pic:spPr>
+                </pic:pic>
+              </a:graphicData>
+            </a:graphic>
+          </wp:inline>
+        </w:drawing>
+      </w:r>
+    </w:p>
+    <w:p>
+      <w:pPr>
+        <w:pStyle w:val="QuickA"/>
+        <w:numPr>
+          <w:ilvl w:val="0"/>
+          <w:numId w:val="0"/>
+        </w:numPr>
+        <w:spacing w:after="100"/>
+        <w:ind w:left="720"/>
+        <w:rPr>
+          <w:rFonts w:asciiTheme="minorHAnsi" w:hAnsiTheme="minorHAnsi" w:cstheme="minorHAnsi"/>
+        </w:rPr>
+      </w:pPr>
+      <w:r>
+        <w:rPr>
+          <w:rFonts w:asciiTheme="minorHAnsi" w:hAnsiTheme="minorHAnsi" w:cstheme="minorHAnsi"/>
+        </w:rPr>
+        <w:t>AUC for testing set is 0.6855 (CI 0.6636, 0.7075))</w:t>
+      </w:r>
+    </w:p>
+    <w:p>
+      <w:pPr>
+        <w:pStyle w:val="QuickA"/>
+        <w:numPr>
+          <w:ilvl w:val="1"/>
+          <w:numId w:val="9"/>
+        </w:numPr>
+        <w:spacing w:after="100"/>
+        <w:rPr>
+          <w:rFonts w:asciiTheme="minorHAnsi" w:hAnsiTheme="minorHAnsi" w:cstheme="minorHAnsi"/>
+        </w:rPr>
+      </w:pPr>
+      <w:r>
+        <w:rPr>
+          <w:rFonts w:asciiTheme="minorHAnsi" w:hAnsiTheme="minorHAnsi" w:cstheme="minorHAnsi"/>
+        </w:rPr>
+        <w:t>Provide the ROC curve for the testing data set only.</w:t>
+      </w:r>
+    </w:p>
+    <w:p>
+      <w:pPr>
+        <w:pStyle w:val="QuickA"/>
+        <w:numPr>
+          <w:ilvl w:val="0"/>
+          <w:numId w:val="0"/>
+        </w:numPr>
+        <w:spacing w:after="100"/>
+        <w:ind w:left="720"/>
+        <w:rPr>
+          <w:rFonts w:asciiTheme="minorHAnsi" w:hAnsiTheme="minorHAnsi" w:cstheme="minorHAnsi"/>
+        </w:rPr>
+      </w:pPr>
+      <w:r>
+        <w:rPr>
+          <w:rFonts w:asciiTheme="minorHAnsi" w:hAnsiTheme="minorHAnsi" w:cstheme="minorHAnsi"/>
+          <w:noProof/>
+        </w:rPr>
+        <w:drawing>
+          <wp:inline distT="0" distB="0" distL="0" distR="0" wp14:anchorId="5AB15FE0" wp14:editId="6A92CEA1">
+            <wp:extent cx="4657081" cy="4094195"/>
+            <wp:effectExtent l="0" t="0" r="0" b="1905"/>
+            <wp:docPr id="23" name="Picture 23"/>
+            <wp:cNvGraphicFramePr>
+              <a:graphicFrameLocks xmlns:a="http://schemas.openxmlformats.org/drawingml/2006/main" noChangeAspect="1"/>
+            </wp:cNvGraphicFramePr>
+            <a:graphic xmlns:a="http://schemas.openxmlformats.org/drawingml/2006/main">
+              <a:graphicData uri="http://schemas.openxmlformats.org/drawingml/2006/picture">
+                <pic:pic xmlns:pic="http://schemas.openxmlformats.org/drawingml/2006/picture">
+                  <pic:nvPicPr>
+                    <pic:cNvPr id="0" name="Picture 6"/>
+                    <pic:cNvPicPr>
+                      <a:picLocks noChangeAspect="1" noChangeArrowheads="1"/>
+                    </pic:cNvPicPr>
+                  </pic:nvPicPr>
+                  <pic:blipFill>
+                    <a:blip r:embed="rId20">
+                      <a:extLst>
+                        <a:ext uri="{28A0092B-C50C-407E-A947-70E740481C1C}">
+                          <a14:useLocalDpi xmlns:a14="http://schemas.microsoft.com/office/drawing/2010/main" val="0"/>
+                        </a:ext>
+                      </a:extLst>
+                    </a:blip>
+                    <a:srcRect/>
+                    <a:stretch>
+                      <a:fillRect/>
+                    </a:stretch>
+                  </pic:blipFill>
+                  <pic:spPr bwMode="auto">
+                    <a:xfrm>
+                      <a:off x="0" y="0"/>
+                      <a:ext cx="4700380" cy="4132260"/>
+                    </a:xfrm>
+                    <a:prstGeom prst="rect">
+                      <a:avLst/>
+                    </a:prstGeom>
+                    <a:noFill/>
+                  </pic:spPr>
+                </pic:pic>
+              </a:graphicData>
+            </a:graphic>
+          </wp:inline>
+        </w:drawing>
+      </w:r>
+    </w:p>
+    <w:p>
+      <w:pPr>
+        <w:pStyle w:val="QuickA"/>
+        <w:numPr>
+          <w:ilvl w:val="1"/>
+          <w:numId w:val="9"/>
+        </w:numPr>
+        <w:spacing w:after="100"/>
+        <w:rPr>
+          <w:rFonts w:asciiTheme="minorHAnsi" w:hAnsiTheme="minorHAnsi" w:cstheme="minorHAnsi"/>
+        </w:rPr>
+      </w:pPr>
+      <w:r>
+        <w:rPr>
+          <w:rFonts w:asciiTheme="minorHAnsi" w:hAnsiTheme="minorHAnsi" w:cstheme="minorHAnsi"/>
+        </w:rPr>
+        <w:t>Provide the values of sensitivity and specificity.</w:t>
+      </w:r>
+    </w:p>
+    <w:p>
+      <w:pPr>
+        <w:pStyle w:val="QuickA"/>
+        <w:numPr>
+          <w:ilvl w:val="0"/>
+          <w:numId w:val="0"/>
+        </w:numPr>
+        <w:spacing w:after="100"/>
+        <w:ind w:left="720"/>
+        <w:rPr>
+          <w:rFonts w:asciiTheme="minorHAnsi" w:hAnsiTheme="minorHAnsi" w:cstheme="minorHAnsi"/>
+        </w:rPr>
+      </w:pPr>
+      <w:r>
+        <w:rPr>
+          <w:rFonts w:asciiTheme="minorHAnsi" w:hAnsiTheme="minorHAnsi" w:cstheme="minorHAnsi"/>
+        </w:rPr>
+        <w:lastRenderedPageBreak/>
+        <w:drawing>
+          <wp:inline distT="0" distB="0" distL="0" distR="0" wp14:anchorId="260D54E4" wp14:editId="687E7C9A">
+            <wp:extent cx="4908802" cy="4540483"/>
+            <wp:effectExtent l="0" t="0" r="6350" b="0"/>
+            <wp:docPr id="24" name="Picture 24"/>
+            <wp:cNvGraphicFramePr>
+              <a:graphicFrameLocks xmlns:a="http://schemas.openxmlformats.org/drawingml/2006/main" noChangeAspect="1"/>
+            </wp:cNvGraphicFramePr>
+            <a:graphic xmlns:a="http://schemas.openxmlformats.org/drawingml/2006/main">
+              <a:graphicData uri="http://schemas.openxmlformats.org/drawingml/2006/picture">
+                <pic:pic xmlns:pic="http://schemas.openxmlformats.org/drawingml/2006/picture">
+                  <pic:nvPicPr>
+                    <pic:cNvPr id="1" name=""/>
+                    <pic:cNvPicPr/>
+                  </pic:nvPicPr>
+                  <pic:blipFill>
+                    <a:blip r:embed="rId21"/>
+                    <a:stretch>
+                      <a:fillRect/>
+                    </a:stretch>
+                  </pic:blipFill>
+                  <pic:spPr>
+                    <a:xfrm>
+                      <a:off x="0" y="0"/>
+                      <a:ext cx="4908802" cy="4540483"/>
+                    </a:xfrm>
+                    <a:prstGeom prst="rect">
+                      <a:avLst/>
+                    </a:prstGeom>
+                  </pic:spPr>
+                </pic:pic>
+              </a:graphicData>
+            </a:graphic>
+          </wp:inline>
+        </w:drawing>
+      </w:r>
+    </w:p>
+    <w:p>
+      <w:pPr>
+        <w:pStyle w:val="QuickA"/>
+        <w:numPr>
+          <w:ilvl w:val="0"/>
+          <w:numId w:val="0"/>
+        </w:numPr>
+        <w:spacing w:after="100"/>
+        <w:ind w:left="720"/>
+        <w:rPr>
+          <w:rFonts w:asciiTheme="minorHAnsi" w:hAnsiTheme="minorHAnsi" w:cstheme="minorHAnsi"/>
+        </w:rPr>
+      </w:pPr>
+      <w:r>
+        <w:rPr>
+          <w:rFonts w:asciiTheme="minorHAnsi" w:hAnsiTheme="minorHAnsi" w:cstheme="minorHAnsi"/>
+        </w:rPr>
+        <w:t>Sensitivity: 0.6272</w:t>
+      </w:r>
+    </w:p>
+    <w:p>
+      <w:pPr>
+        <w:pStyle w:val="QuickA"/>
+        <w:numPr>
+          <w:ilvl w:val="0"/>
+          <w:numId w:val="0"/>
+        </w:numPr>
+        <w:spacing w:after="100"/>
+        <w:ind w:left="720"/>
+        <w:rPr>
+          <w:rFonts w:asciiTheme="minorHAnsi" w:hAnsiTheme="minorHAnsi" w:cstheme="minorHAnsi"/>
+        </w:rPr>
+      </w:pPr>
+      <w:r>
+        <w:rPr>
+          <w:rFonts w:asciiTheme="minorHAnsi" w:hAnsiTheme="minorHAnsi" w:cstheme="minorHAnsi"/>
+        </w:rPr>
+        <w:t>Specificity: 0.6564</w:t>
+      </w:r>
+      <w:bookmarkStart w:id="0" w:name="_GoBack"/>
+      <w:bookmarkEnd w:id="0"/>
     </w:p>
     <w:sectPr>
-      <w:headerReference w:type="default" r:id="rId9"/>
-      <w:footerReference w:type="even" r:id="rId10"/>
-      <w:footerReference w:type="default" r:id="rId11"/>
+      <w:headerReference w:type="default" r:id="rId22"/>
+      <w:footerReference w:type="even" r:id="rId23"/>
+      <w:footerReference w:type="default" r:id="rId24"/>
       <w:endnotePr>
         <w:numFmt w:val="decimal"/>
       </w:endnotePr>
@@ -2853,7 +4400,7 @@
 </file>
 
 <file path=word/endnotes.xml><?xml version="1.0" encoding="utf-8"?>
-<w:endnotes xmlns:wpc="http://schemas.microsoft.com/office/word/2010/wordprocessingCanvas" xmlns:cx="http://schemas.microsoft.com/office/drawing/2014/chartex" xmlns:cx1="http://schemas.microsoft.com/office/drawing/2015/9/8/chartex" xmlns:cx2="http://schemas.microsoft.com/office/drawing/2015/10/21/chartex" xmlns:cx3="http://schemas.microsoft.com/office/drawing/2016/5/9/chartex" xmlns:cx4="http://schemas.microsoft.com/office/drawing/2016/5/10/chartex" xmlns:cx5="http://schemas.microsoft.com/office/drawing/2016/5/11/chartex" xmlns:cx6="http://schemas.microsoft.com/office/drawing/2016/5/12/chartex" xmlns:cx7="http://schemas.microsoft.com/office/drawing/2016/5/13/chartex" xmlns:cx8="http://schemas.microsoft.com/office/drawing/2016/5/14/chartex" xmlns:mc="http://schemas.openxmlformats.org/markup-compatibility/2006" xmlns:aink="http://schemas.microsoft.com/office/drawing/2016/ink" xmlns:am3d="http://schemas.microsoft.com/office/drawing/2017/model3d" xmlns:o="urn:schemas-microsoft-com:office:office" xmlns:oel="http://schemas.microsoft.com/office/2019/extlst" xmlns:r="http://schemas.openxmlformats.org/officeDocument/2006/relationships" xmlns:m="http://schemas.openxmlformats.org/officeDocument/2006/math" xmlns:v="urn:schemas-microsoft-com:vml" xmlns:wp14="http://schemas.microsoft.com/office/word/2010/wordprocessingDrawing" xmlns:wp="http://schemas.openxmlformats.org/drawingml/2006/wordprocessingDrawing" xmlns:w10="urn:schemas-microsoft-com:office:word" xmlns:w="http://schemas.openxmlformats.org/wordprocessingml/2006/main" xmlns:w14="http://schemas.microsoft.com/office/word/2010/wordml" xmlns:w15="http://schemas.microsoft.com/office/word/2012/wordml" xmlns:w16cex="http://schemas.microsoft.com/office/word/2018/wordml/cex" xmlns:w16cid="http://schemas.microsoft.com/office/word/2016/wordml/cid" xmlns:w16="http://schemas.microsoft.com/office/word/2018/wordml" xmlns:w16sdtdh="http://schemas.microsoft.com/office/word/2020/wordml/sdtdatahash" xmlns:w16se="http://schemas.microsoft.com/office/word/2015/wordml/symex" xmlns:wpg="http://schemas.microsoft.com/office/word/2010/wordprocessingGroup" xmlns:wpi="http://schemas.microsoft.com/office/word/2010/wordprocessingInk" xmlns:wne="http://schemas.microsoft.com/office/word/2006/wordml" xmlns:wps="http://schemas.microsoft.com/office/word/2010/wordprocessingShape" mc:Ignorable="w14 w15 w16se w16cid w16 w16cex w16sdtdh wp14">
+<w:endnotes xmlns:wpc="http://schemas.microsoft.com/office/word/2010/wordprocessingCanvas" xmlns:cx="http://schemas.microsoft.com/office/drawing/2014/chartex" xmlns:cx1="http://schemas.microsoft.com/office/drawing/2015/9/8/chartex" xmlns:cx2="http://schemas.microsoft.com/office/drawing/2015/10/21/chartex" xmlns:cx3="http://schemas.microsoft.com/office/drawing/2016/5/9/chartex" xmlns:cx4="http://schemas.microsoft.com/office/drawing/2016/5/10/chartex" xmlns:cx5="http://schemas.microsoft.com/office/drawing/2016/5/11/chartex" xmlns:cx6="http://schemas.microsoft.com/office/drawing/2016/5/12/chartex" xmlns:cx7="http://schemas.microsoft.com/office/drawing/2016/5/13/chartex" xmlns:cx8="http://schemas.microsoft.com/office/drawing/2016/5/14/chartex" xmlns:mc="http://schemas.openxmlformats.org/markup-compatibility/2006" xmlns:aink="http://schemas.microsoft.com/office/drawing/2016/ink" xmlns:am3d="http://schemas.microsoft.com/office/drawing/2017/model3d" xmlns:o="urn:schemas-microsoft-com:office:office" xmlns:r="http://schemas.openxmlformats.org/officeDocument/2006/relationships" xmlns:m="http://schemas.openxmlformats.org/officeDocument/2006/math" xmlns:v="urn:schemas-microsoft-com:vml" xmlns:wp14="http://schemas.microsoft.com/office/word/2010/wordprocessingDrawing" xmlns:wp="http://schemas.openxmlformats.org/drawingml/2006/wordprocessingDrawing" xmlns:w10="urn:schemas-microsoft-com:office:word" xmlns:w="http://schemas.openxmlformats.org/wordprocessingml/2006/main" xmlns:w14="http://schemas.microsoft.com/office/word/2010/wordml" xmlns:w15="http://schemas.microsoft.com/office/word/2012/wordml" xmlns:w16cex="http://schemas.microsoft.com/office/word/2018/wordml/cex" xmlns:w16cid="http://schemas.microsoft.com/office/word/2016/wordml/cid" xmlns:w16="http://schemas.microsoft.com/office/word/2018/wordml" xmlns:w16se="http://schemas.microsoft.com/office/word/2015/wordml/symex" xmlns:wpg="http://schemas.microsoft.com/office/word/2010/wordprocessingGroup" xmlns:wpi="http://schemas.microsoft.com/office/word/2010/wordprocessingInk" xmlns:wne="http://schemas.microsoft.com/office/word/2006/wordml" xmlns:wps="http://schemas.microsoft.com/office/word/2010/wordprocessingShape" mc:Ignorable="w14 w15 w16se w16cid w16 w16cex wp14">
   <w:endnote w:type="separator" w:id="-1">
     <w:p>
       <w:r>
@@ -2872,7 +4419,7 @@
 </file>
 
 <file path=word/footer1.xml><?xml version="1.0" encoding="utf-8"?>
-<w:ftr xmlns:wpc="http://schemas.microsoft.com/office/word/2010/wordprocessingCanvas" xmlns:cx="http://schemas.microsoft.com/office/drawing/2014/chartex" xmlns:cx1="http://schemas.microsoft.com/office/drawing/2015/9/8/chartex" xmlns:cx2="http://schemas.microsoft.com/office/drawing/2015/10/21/chartex" xmlns:cx3="http://schemas.microsoft.com/office/drawing/2016/5/9/chartex" xmlns:cx4="http://schemas.microsoft.com/office/drawing/2016/5/10/chartex" xmlns:cx5="http://schemas.microsoft.com/office/drawing/2016/5/11/chartex" xmlns:cx6="http://schemas.microsoft.com/office/drawing/2016/5/12/chartex" xmlns:cx7="http://schemas.microsoft.com/office/drawing/2016/5/13/chartex" xmlns:cx8="http://schemas.microsoft.com/office/drawing/2016/5/14/chartex" xmlns:mc="http://schemas.openxmlformats.org/markup-compatibility/2006" xmlns:aink="http://schemas.microsoft.com/office/drawing/2016/ink" xmlns:am3d="http://schemas.microsoft.com/office/drawing/2017/model3d" xmlns:o="urn:schemas-microsoft-com:office:office" xmlns:oel="http://schemas.microsoft.com/office/2019/extlst" xmlns:r="http://schemas.openxmlformats.org/officeDocument/2006/relationships" xmlns:m="http://schemas.openxmlformats.org/officeDocument/2006/math" xmlns:v="urn:schemas-microsoft-com:vml" xmlns:wp14="http://schemas.microsoft.com/office/word/2010/wordprocessingDrawing" xmlns:wp="http://schemas.openxmlformats.org/drawingml/2006/wordprocessingDrawing" xmlns:w10="urn:schemas-microsoft-com:office:word" xmlns:w="http://schemas.openxmlformats.org/wordprocessingml/2006/main" xmlns:w14="http://schemas.microsoft.com/office/word/2010/wordml" xmlns:w15="http://schemas.microsoft.com/office/word/2012/wordml" xmlns:w16cex="http://schemas.microsoft.com/office/word/2018/wordml/cex" xmlns:w16cid="http://schemas.microsoft.com/office/word/2016/wordml/cid" xmlns:w16="http://schemas.microsoft.com/office/word/2018/wordml" xmlns:w16sdtdh="http://schemas.microsoft.com/office/word/2020/wordml/sdtdatahash" xmlns:w16se="http://schemas.microsoft.com/office/word/2015/wordml/symex" xmlns:wpg="http://schemas.microsoft.com/office/word/2010/wordprocessingGroup" xmlns:wpi="http://schemas.microsoft.com/office/word/2010/wordprocessingInk" xmlns:wne="http://schemas.microsoft.com/office/word/2006/wordml" xmlns:wps="http://schemas.microsoft.com/office/word/2010/wordprocessingShape" mc:Ignorable="w14 w15 w16se w16cid w16 w16cex w16sdtdh wp14">
+<w:ftr xmlns:wpc="http://schemas.microsoft.com/office/word/2010/wordprocessingCanvas" xmlns:cx="http://schemas.microsoft.com/office/drawing/2014/chartex" xmlns:cx1="http://schemas.microsoft.com/office/drawing/2015/9/8/chartex" xmlns:cx2="http://schemas.microsoft.com/office/drawing/2015/10/21/chartex" xmlns:cx3="http://schemas.microsoft.com/office/drawing/2016/5/9/chartex" xmlns:cx4="http://schemas.microsoft.com/office/drawing/2016/5/10/chartex" xmlns:cx5="http://schemas.microsoft.com/office/drawing/2016/5/11/chartex" xmlns:cx6="http://schemas.microsoft.com/office/drawing/2016/5/12/chartex" xmlns:cx7="http://schemas.microsoft.com/office/drawing/2016/5/13/chartex" xmlns:cx8="http://schemas.microsoft.com/office/drawing/2016/5/14/chartex" xmlns:mc="http://schemas.openxmlformats.org/markup-compatibility/2006" xmlns:aink="http://schemas.microsoft.com/office/drawing/2016/ink" xmlns:am3d="http://schemas.microsoft.com/office/drawing/2017/model3d" xmlns:o="urn:schemas-microsoft-com:office:office" xmlns:r="http://schemas.openxmlformats.org/officeDocument/2006/relationships" xmlns:m="http://schemas.openxmlformats.org/officeDocument/2006/math" xmlns:v="urn:schemas-microsoft-com:vml" xmlns:wp14="http://schemas.microsoft.com/office/word/2010/wordprocessingDrawing" xmlns:wp="http://schemas.openxmlformats.org/drawingml/2006/wordprocessingDrawing" xmlns:w10="urn:schemas-microsoft-com:office:word" xmlns:w="http://schemas.openxmlformats.org/wordprocessingml/2006/main" xmlns:w14="http://schemas.microsoft.com/office/word/2010/wordml" xmlns:w15="http://schemas.microsoft.com/office/word/2012/wordml" xmlns:w16cex="http://schemas.microsoft.com/office/word/2018/wordml/cex" xmlns:w16cid="http://schemas.microsoft.com/office/word/2016/wordml/cid" xmlns:w16="http://schemas.microsoft.com/office/word/2018/wordml" xmlns:w16se="http://schemas.microsoft.com/office/word/2015/wordml/symex" xmlns:wpg="http://schemas.microsoft.com/office/word/2010/wordprocessingGroup" xmlns:wpi="http://schemas.microsoft.com/office/word/2010/wordprocessingInk" xmlns:wne="http://schemas.microsoft.com/office/word/2006/wordml" xmlns:wps="http://schemas.microsoft.com/office/word/2010/wordprocessingShape" mc:Ignorable="w14 w15 w16se w16cid w16 w16cex wp14">
   <w:p>
     <w:pPr>
       <w:pStyle w:val="Footer"/>
@@ -2922,7 +4469,7 @@
 </file>
 
 <file path=word/footer2.xml><?xml version="1.0" encoding="utf-8"?>
-<w:ftr xmlns:wpc="http://schemas.microsoft.com/office/word/2010/wordprocessingCanvas" xmlns:cx="http://schemas.microsoft.com/office/drawing/2014/chartex" xmlns:cx1="http://schemas.microsoft.com/office/drawing/2015/9/8/chartex" xmlns:cx2="http://schemas.microsoft.com/office/drawing/2015/10/21/chartex" xmlns:cx3="http://schemas.microsoft.com/office/drawing/2016/5/9/chartex" xmlns:cx4="http://schemas.microsoft.com/office/drawing/2016/5/10/chartex" xmlns:cx5="http://schemas.microsoft.com/office/drawing/2016/5/11/chartex" xmlns:cx6="http://schemas.microsoft.com/office/drawing/2016/5/12/chartex" xmlns:cx7="http://schemas.microsoft.com/office/drawing/2016/5/13/chartex" xmlns:cx8="http://schemas.microsoft.com/office/drawing/2016/5/14/chartex" xmlns:mc="http://schemas.openxmlformats.org/markup-compatibility/2006" xmlns:aink="http://schemas.microsoft.com/office/drawing/2016/ink" xmlns:am3d="http://schemas.microsoft.com/office/drawing/2017/model3d" xmlns:o="urn:schemas-microsoft-com:office:office" xmlns:oel="http://schemas.microsoft.com/office/2019/extlst" xmlns:r="http://schemas.openxmlformats.org/officeDocument/2006/relationships" xmlns:m="http://schemas.openxmlformats.org/officeDocument/2006/math" xmlns:v="urn:schemas-microsoft-com:vml" xmlns:wp14="http://schemas.microsoft.com/office/word/2010/wordprocessingDrawing" xmlns:wp="http://schemas.openxmlformats.org/drawingml/2006/wordprocessingDrawing" xmlns:w10="urn:schemas-microsoft-com:office:word" xmlns:w="http://schemas.openxmlformats.org/wordprocessingml/2006/main" xmlns:w14="http://schemas.microsoft.com/office/word/2010/wordml" xmlns:w15="http://schemas.microsoft.com/office/word/2012/wordml" xmlns:w16cex="http://schemas.microsoft.com/office/word/2018/wordml/cex" xmlns:w16cid="http://schemas.microsoft.com/office/word/2016/wordml/cid" xmlns:w16="http://schemas.microsoft.com/office/word/2018/wordml" xmlns:w16sdtdh="http://schemas.microsoft.com/office/word/2020/wordml/sdtdatahash" xmlns:w16se="http://schemas.microsoft.com/office/word/2015/wordml/symex" xmlns:wpg="http://schemas.microsoft.com/office/word/2010/wordprocessingGroup" xmlns:wpi="http://schemas.microsoft.com/office/word/2010/wordprocessingInk" xmlns:wne="http://schemas.microsoft.com/office/word/2006/wordml" xmlns:wps="http://schemas.microsoft.com/office/word/2010/wordprocessingShape" mc:Ignorable="w14 w15 w16se w16cid w16 w16cex w16sdtdh wp14">
+<w:ftr xmlns:wpc="http://schemas.microsoft.com/office/word/2010/wordprocessingCanvas" xmlns:cx="http://schemas.microsoft.com/office/drawing/2014/chartex" xmlns:cx1="http://schemas.microsoft.com/office/drawing/2015/9/8/chartex" xmlns:cx2="http://schemas.microsoft.com/office/drawing/2015/10/21/chartex" xmlns:cx3="http://schemas.microsoft.com/office/drawing/2016/5/9/chartex" xmlns:cx4="http://schemas.microsoft.com/office/drawing/2016/5/10/chartex" xmlns:cx5="http://schemas.microsoft.com/office/drawing/2016/5/11/chartex" xmlns:cx6="http://schemas.microsoft.com/office/drawing/2016/5/12/chartex" xmlns:cx7="http://schemas.microsoft.com/office/drawing/2016/5/13/chartex" xmlns:cx8="http://schemas.microsoft.com/office/drawing/2016/5/14/chartex" xmlns:mc="http://schemas.openxmlformats.org/markup-compatibility/2006" xmlns:aink="http://schemas.microsoft.com/office/drawing/2016/ink" xmlns:am3d="http://schemas.microsoft.com/office/drawing/2017/model3d" xmlns:o="urn:schemas-microsoft-com:office:office" xmlns:r="http://schemas.openxmlformats.org/officeDocument/2006/relationships" xmlns:m="http://schemas.openxmlformats.org/officeDocument/2006/math" xmlns:v="urn:schemas-microsoft-com:vml" xmlns:wp14="http://schemas.microsoft.com/office/word/2010/wordprocessingDrawing" xmlns:wp="http://schemas.openxmlformats.org/drawingml/2006/wordprocessingDrawing" xmlns:w10="urn:schemas-microsoft-com:office:word" xmlns:w="http://schemas.openxmlformats.org/wordprocessingml/2006/main" xmlns:w14="http://schemas.microsoft.com/office/word/2010/wordml" xmlns:w15="http://schemas.microsoft.com/office/word/2012/wordml" xmlns:w16cex="http://schemas.microsoft.com/office/word/2018/wordml/cex" xmlns:w16cid="http://schemas.microsoft.com/office/word/2016/wordml/cid" xmlns:w16="http://schemas.microsoft.com/office/word/2018/wordml" xmlns:w16se="http://schemas.microsoft.com/office/word/2015/wordml/symex" xmlns:wpg="http://schemas.microsoft.com/office/word/2010/wordprocessingGroup" xmlns:wpi="http://schemas.microsoft.com/office/word/2010/wordprocessingInk" xmlns:wne="http://schemas.microsoft.com/office/word/2006/wordml" xmlns:wps="http://schemas.microsoft.com/office/word/2010/wordprocessingShape" mc:Ignorable="w14 w15 w16se w16cid w16 w16cex wp14">
   <w:p>
     <w:pPr>
       <w:pStyle w:val="Footer"/>
@@ -2995,7 +4542,7 @@
             </wp:anchor>
           </w:drawing>
         </mc:Choice>
-        <mc:Fallback>
+        <mc:Fallback xmlns:w16sdtdh="http://schemas.microsoft.com/office/word/2020/wordml/sdtdatahash" xmlns:oel="http://schemas.microsoft.com/office/2019/extlst">
           <w:pict>
             <v:shapetype w14:anchorId="756B8191" id="_x0000_t32" coordsize="21600,21600" o:spt="32" o:oned="t" path="m,l21600,21600e" filled="f">
               <v:path arrowok="t" fillok="f" o:connecttype="none"/>
@@ -3023,7 +4570,7 @@
 </file>
 
 <file path=word/footnotes.xml><?xml version="1.0" encoding="utf-8"?>
-<w:footnotes xmlns:wpc="http://schemas.microsoft.com/office/word/2010/wordprocessingCanvas" xmlns:cx="http://schemas.microsoft.com/office/drawing/2014/chartex" xmlns:cx1="http://schemas.microsoft.com/office/drawing/2015/9/8/chartex" xmlns:cx2="http://schemas.microsoft.com/office/drawing/2015/10/21/chartex" xmlns:cx3="http://schemas.microsoft.com/office/drawing/2016/5/9/chartex" xmlns:cx4="http://schemas.microsoft.com/office/drawing/2016/5/10/chartex" xmlns:cx5="http://schemas.microsoft.com/office/drawing/2016/5/11/chartex" xmlns:cx6="http://schemas.microsoft.com/office/drawing/2016/5/12/chartex" xmlns:cx7="http://schemas.microsoft.com/office/drawing/2016/5/13/chartex" xmlns:cx8="http://schemas.microsoft.com/office/drawing/2016/5/14/chartex" xmlns:mc="http://schemas.openxmlformats.org/markup-compatibility/2006" xmlns:aink="http://schemas.microsoft.com/office/drawing/2016/ink" xmlns:am3d="http://schemas.microsoft.com/office/drawing/2017/model3d" xmlns:o="urn:schemas-microsoft-com:office:office" xmlns:oel="http://schemas.microsoft.com/office/2019/extlst" xmlns:r="http://schemas.openxmlformats.org/officeDocument/2006/relationships" xmlns:m="http://schemas.openxmlformats.org/officeDocument/2006/math" xmlns:v="urn:schemas-microsoft-com:vml" xmlns:wp14="http://schemas.microsoft.com/office/word/2010/wordprocessingDrawing" xmlns:wp="http://schemas.openxmlformats.org/drawingml/2006/wordprocessingDrawing" xmlns:w10="urn:schemas-microsoft-com:office:word" xmlns:w="http://schemas.openxmlformats.org/wordprocessingml/2006/main" xmlns:w14="http://schemas.microsoft.com/office/word/2010/wordml" xmlns:w15="http://schemas.microsoft.com/office/word/2012/wordml" xmlns:w16cex="http://schemas.microsoft.com/office/word/2018/wordml/cex" xmlns:w16cid="http://schemas.microsoft.com/office/word/2016/wordml/cid" xmlns:w16="http://schemas.microsoft.com/office/word/2018/wordml" xmlns:w16sdtdh="http://schemas.microsoft.com/office/word/2020/wordml/sdtdatahash" xmlns:w16se="http://schemas.microsoft.com/office/word/2015/wordml/symex" xmlns:wpg="http://schemas.microsoft.com/office/word/2010/wordprocessingGroup" xmlns:wpi="http://schemas.microsoft.com/office/word/2010/wordprocessingInk" xmlns:wne="http://schemas.microsoft.com/office/word/2006/wordml" xmlns:wps="http://schemas.microsoft.com/office/word/2010/wordprocessingShape" mc:Ignorable="w14 w15 w16se w16cid w16 w16cex w16sdtdh wp14">
+<w:footnotes xmlns:wpc="http://schemas.microsoft.com/office/word/2010/wordprocessingCanvas" xmlns:cx="http://schemas.microsoft.com/office/drawing/2014/chartex" xmlns:cx1="http://schemas.microsoft.com/office/drawing/2015/9/8/chartex" xmlns:cx2="http://schemas.microsoft.com/office/drawing/2015/10/21/chartex" xmlns:cx3="http://schemas.microsoft.com/office/drawing/2016/5/9/chartex" xmlns:cx4="http://schemas.microsoft.com/office/drawing/2016/5/10/chartex" xmlns:cx5="http://schemas.microsoft.com/office/drawing/2016/5/11/chartex" xmlns:cx6="http://schemas.microsoft.com/office/drawing/2016/5/12/chartex" xmlns:cx7="http://schemas.microsoft.com/office/drawing/2016/5/13/chartex" xmlns:cx8="http://schemas.microsoft.com/office/drawing/2016/5/14/chartex" xmlns:mc="http://schemas.openxmlformats.org/markup-compatibility/2006" xmlns:aink="http://schemas.microsoft.com/office/drawing/2016/ink" xmlns:am3d="http://schemas.microsoft.com/office/drawing/2017/model3d" xmlns:o="urn:schemas-microsoft-com:office:office" xmlns:r="http://schemas.openxmlformats.org/officeDocument/2006/relationships" xmlns:m="http://schemas.openxmlformats.org/officeDocument/2006/math" xmlns:v="urn:schemas-microsoft-com:vml" xmlns:wp14="http://schemas.microsoft.com/office/word/2010/wordprocessingDrawing" xmlns:wp="http://schemas.openxmlformats.org/drawingml/2006/wordprocessingDrawing" xmlns:w10="urn:schemas-microsoft-com:office:word" xmlns:w="http://schemas.openxmlformats.org/wordprocessingml/2006/main" xmlns:w14="http://schemas.microsoft.com/office/word/2010/wordml" xmlns:w15="http://schemas.microsoft.com/office/word/2012/wordml" xmlns:w16cex="http://schemas.microsoft.com/office/word/2018/wordml/cex" xmlns:w16cid="http://schemas.microsoft.com/office/word/2016/wordml/cid" xmlns:w16="http://schemas.microsoft.com/office/word/2018/wordml" xmlns:w16se="http://schemas.microsoft.com/office/word/2015/wordml/symex" xmlns:wpg="http://schemas.microsoft.com/office/word/2010/wordprocessingGroup" xmlns:wpi="http://schemas.microsoft.com/office/word/2010/wordprocessingInk" xmlns:wne="http://schemas.microsoft.com/office/word/2006/wordml" xmlns:wps="http://schemas.microsoft.com/office/word/2010/wordprocessingShape" mc:Ignorable="w14 w15 w16se w16cid w16 w16cex wp14">
   <w:footnote w:type="separator" w:id="-1">
     <w:p>
       <w:r>
@@ -3042,7 +4589,7 @@
 </file>
 
 <file path=word/header1.xml><?xml version="1.0" encoding="utf-8"?>
-<w:hdr xmlns:wpc="http://schemas.microsoft.com/office/word/2010/wordprocessingCanvas" xmlns:cx="http://schemas.microsoft.com/office/drawing/2014/chartex" xmlns:cx1="http://schemas.microsoft.com/office/drawing/2015/9/8/chartex" xmlns:cx2="http://schemas.microsoft.com/office/drawing/2015/10/21/chartex" xmlns:cx3="http://schemas.microsoft.com/office/drawing/2016/5/9/chartex" xmlns:cx4="http://schemas.microsoft.com/office/drawing/2016/5/10/chartex" xmlns:cx5="http://schemas.microsoft.com/office/drawing/2016/5/11/chartex" xmlns:cx6="http://schemas.microsoft.com/office/drawing/2016/5/12/chartex" xmlns:cx7="http://schemas.microsoft.com/office/drawing/2016/5/13/chartex" xmlns:cx8="http://schemas.microsoft.com/office/drawing/2016/5/14/chartex" xmlns:mc="http://schemas.openxmlformats.org/markup-compatibility/2006" xmlns:aink="http://schemas.microsoft.com/office/drawing/2016/ink" xmlns:am3d="http://schemas.microsoft.com/office/drawing/2017/model3d" xmlns:o="urn:schemas-microsoft-com:office:office" xmlns:oel="http://schemas.microsoft.com/office/2019/extlst" xmlns:r="http://schemas.openxmlformats.org/officeDocument/2006/relationships" xmlns:m="http://schemas.openxmlformats.org/officeDocument/2006/math" xmlns:v="urn:schemas-microsoft-com:vml" xmlns:wp14="http://schemas.microsoft.com/office/word/2010/wordprocessingDrawing" xmlns:wp="http://schemas.openxmlformats.org/drawingml/2006/wordprocessingDrawing" xmlns:w10="urn:schemas-microsoft-com:office:word" xmlns:w="http://schemas.openxmlformats.org/wordprocessingml/2006/main" xmlns:w14="http://schemas.microsoft.com/office/word/2010/wordml" xmlns:w15="http://schemas.microsoft.com/office/word/2012/wordml" xmlns:w16cex="http://schemas.microsoft.com/office/word/2018/wordml/cex" xmlns:w16cid="http://schemas.microsoft.com/office/word/2016/wordml/cid" xmlns:w16="http://schemas.microsoft.com/office/word/2018/wordml" xmlns:w16sdtdh="http://schemas.microsoft.com/office/word/2020/wordml/sdtdatahash" xmlns:w16se="http://schemas.microsoft.com/office/word/2015/wordml/symex" xmlns:wpg="http://schemas.microsoft.com/office/word/2010/wordprocessingGroup" xmlns:wpi="http://schemas.microsoft.com/office/word/2010/wordprocessingInk" xmlns:wne="http://schemas.microsoft.com/office/word/2006/wordml" xmlns:wps="http://schemas.microsoft.com/office/word/2010/wordprocessingShape" mc:Ignorable="w14 w15 w16se w16cid w16 w16cex w16sdtdh wp14">
+<w:hdr xmlns:wpc="http://schemas.microsoft.com/office/word/2010/wordprocessingCanvas" xmlns:cx="http://schemas.microsoft.com/office/drawing/2014/chartex" xmlns:cx1="http://schemas.microsoft.com/office/drawing/2015/9/8/chartex" xmlns:cx2="http://schemas.microsoft.com/office/drawing/2015/10/21/chartex" xmlns:cx3="http://schemas.microsoft.com/office/drawing/2016/5/9/chartex" xmlns:cx4="http://schemas.microsoft.com/office/drawing/2016/5/10/chartex" xmlns:cx5="http://schemas.microsoft.com/office/drawing/2016/5/11/chartex" xmlns:cx6="http://schemas.microsoft.com/office/drawing/2016/5/12/chartex" xmlns:cx7="http://schemas.microsoft.com/office/drawing/2016/5/13/chartex" xmlns:cx8="http://schemas.microsoft.com/office/drawing/2016/5/14/chartex" xmlns:mc="http://schemas.openxmlformats.org/markup-compatibility/2006" xmlns:aink="http://schemas.microsoft.com/office/drawing/2016/ink" xmlns:am3d="http://schemas.microsoft.com/office/drawing/2017/model3d" xmlns:o="urn:schemas-microsoft-com:office:office" xmlns:r="http://schemas.openxmlformats.org/officeDocument/2006/relationships" xmlns:m="http://schemas.openxmlformats.org/officeDocument/2006/math" xmlns:v="urn:schemas-microsoft-com:vml" xmlns:wp14="http://schemas.microsoft.com/office/word/2010/wordprocessingDrawing" xmlns:wp="http://schemas.openxmlformats.org/drawingml/2006/wordprocessingDrawing" xmlns:w10="urn:schemas-microsoft-com:office:word" xmlns:w="http://schemas.openxmlformats.org/wordprocessingml/2006/main" xmlns:w14="http://schemas.microsoft.com/office/word/2010/wordml" xmlns:w15="http://schemas.microsoft.com/office/word/2012/wordml" xmlns:w16cex="http://schemas.microsoft.com/office/word/2018/wordml/cex" xmlns:w16cid="http://schemas.microsoft.com/office/word/2016/wordml/cid" xmlns:w16="http://schemas.microsoft.com/office/word/2018/wordml" xmlns:w16se="http://schemas.microsoft.com/office/word/2015/wordml/symex" xmlns:wpg="http://schemas.microsoft.com/office/word/2010/wordprocessingGroup" xmlns:wpi="http://schemas.microsoft.com/office/word/2010/wordprocessingInk" xmlns:wne="http://schemas.microsoft.com/office/word/2006/wordml" xmlns:wps="http://schemas.microsoft.com/office/word/2010/wordprocessingShape" mc:Ignorable="w14 w15 w16se w16cid w16 w16cex wp14">
   <w:sdt>
     <w:sdtPr>
       <w:id w:val="-183432868"/>
@@ -3111,7 +4658,7 @@
 </file>
 
 <file path=word/numbering.xml><?xml version="1.0" encoding="utf-8"?>
-<w:numbering xmlns:wpc="http://schemas.microsoft.com/office/word/2010/wordprocessingCanvas" xmlns:cx="http://schemas.microsoft.com/office/drawing/2014/chartex" xmlns:cx1="http://schemas.microsoft.com/office/drawing/2015/9/8/chartex" xmlns:cx2="http://schemas.microsoft.com/office/drawing/2015/10/21/chartex" xmlns:cx3="http://schemas.microsoft.com/office/drawing/2016/5/9/chartex" xmlns:cx4="http://schemas.microsoft.com/office/drawing/2016/5/10/chartex" xmlns:cx5="http://schemas.microsoft.com/office/drawing/2016/5/11/chartex" xmlns:cx6="http://schemas.microsoft.com/office/drawing/2016/5/12/chartex" xmlns:cx7="http://schemas.microsoft.com/office/drawing/2016/5/13/chartex" xmlns:cx8="http://schemas.microsoft.com/office/drawing/2016/5/14/chartex" xmlns:mc="http://schemas.openxmlformats.org/markup-compatibility/2006" xmlns:aink="http://schemas.microsoft.com/office/drawing/2016/ink" xmlns:am3d="http://schemas.microsoft.com/office/drawing/2017/model3d" xmlns:o="urn:schemas-microsoft-com:office:office" xmlns:oel="http://schemas.microsoft.com/office/2019/extlst" xmlns:r="http://schemas.openxmlformats.org/officeDocument/2006/relationships" xmlns:m="http://schemas.openxmlformats.org/officeDocument/2006/math" xmlns:v="urn:schemas-microsoft-com:vml" xmlns:wp14="http://schemas.microsoft.com/office/word/2010/wordprocessingDrawing" xmlns:wp="http://schemas.openxmlformats.org/drawingml/2006/wordprocessingDrawing" xmlns:w10="urn:schemas-microsoft-com:office:word" xmlns:w="http://schemas.openxmlformats.org/wordprocessingml/2006/main" xmlns:w14="http://schemas.microsoft.com/office/word/2010/wordml" xmlns:w15="http://schemas.microsoft.com/office/word/2012/wordml" xmlns:w16cex="http://schemas.microsoft.com/office/word/2018/wordml/cex" xmlns:w16cid="http://schemas.microsoft.com/office/word/2016/wordml/cid" xmlns:w16="http://schemas.microsoft.com/office/word/2018/wordml" xmlns:w16sdtdh="http://schemas.microsoft.com/office/word/2020/wordml/sdtdatahash" xmlns:w16se="http://schemas.microsoft.com/office/word/2015/wordml/symex" xmlns:wpg="http://schemas.microsoft.com/office/word/2010/wordprocessingGroup" xmlns:wpi="http://schemas.microsoft.com/office/word/2010/wordprocessingInk" xmlns:wne="http://schemas.microsoft.com/office/word/2006/wordml" xmlns:wps="http://schemas.microsoft.com/office/word/2010/wordprocessingShape" mc:Ignorable="w14 w15 w16se w16cid w16 w16cex w16sdtdh wp14">
+<w:numbering xmlns:wpc="http://schemas.microsoft.com/office/word/2010/wordprocessingCanvas" xmlns:cx="http://schemas.microsoft.com/office/drawing/2014/chartex" xmlns:cx1="http://schemas.microsoft.com/office/drawing/2015/9/8/chartex" xmlns:cx2="http://schemas.microsoft.com/office/drawing/2015/10/21/chartex" xmlns:cx3="http://schemas.microsoft.com/office/drawing/2016/5/9/chartex" xmlns:cx4="http://schemas.microsoft.com/office/drawing/2016/5/10/chartex" xmlns:cx5="http://schemas.microsoft.com/office/drawing/2016/5/11/chartex" xmlns:cx6="http://schemas.microsoft.com/office/drawing/2016/5/12/chartex" xmlns:cx7="http://schemas.microsoft.com/office/drawing/2016/5/13/chartex" xmlns:cx8="http://schemas.microsoft.com/office/drawing/2016/5/14/chartex" xmlns:mc="http://schemas.openxmlformats.org/markup-compatibility/2006" xmlns:aink="http://schemas.microsoft.com/office/drawing/2016/ink" xmlns:am3d="http://schemas.microsoft.com/office/drawing/2017/model3d" xmlns:o="urn:schemas-microsoft-com:office:office" xmlns:r="http://schemas.openxmlformats.org/officeDocument/2006/relationships" xmlns:m="http://schemas.openxmlformats.org/officeDocument/2006/math" xmlns:v="urn:schemas-microsoft-com:vml" xmlns:wp14="http://schemas.microsoft.com/office/word/2010/wordprocessingDrawing" xmlns:wp="http://schemas.openxmlformats.org/drawingml/2006/wordprocessingDrawing" xmlns:w10="urn:schemas-microsoft-com:office:word" xmlns:w="http://schemas.openxmlformats.org/wordprocessingml/2006/main" xmlns:w14="http://schemas.microsoft.com/office/word/2010/wordml" xmlns:w15="http://schemas.microsoft.com/office/word/2012/wordml" xmlns:w16cex="http://schemas.microsoft.com/office/word/2018/wordml/cex" xmlns:w16cid="http://schemas.microsoft.com/office/word/2016/wordml/cid" xmlns:w16="http://schemas.microsoft.com/office/word/2018/wordml" xmlns:w16se="http://schemas.microsoft.com/office/word/2015/wordml/symex" xmlns:wpg="http://schemas.microsoft.com/office/word/2010/wordprocessingGroup" xmlns:wpi="http://schemas.microsoft.com/office/word/2010/wordprocessingInk" xmlns:wne="http://schemas.microsoft.com/office/word/2006/wordml" xmlns:wps="http://schemas.microsoft.com/office/word/2010/wordprocessingShape" mc:Ignorable="w14 w15 w16se w16cid w16 w16cex wp14">
   <w:abstractNum w:abstractNumId="0" w15:restartNumberingAfterBreak="0">
     <w:nsid w:val="00000001"/>
     <w:multiLevelType w:val="singleLevel"/>
@@ -4102,6 +5649,118 @@
     </w:lvl>
   </w:abstractNum>
   <w:abstractNum w:abstractNumId="15" w15:restartNumberingAfterBreak="0">
+    <w:nsid w:val="739571A2"/>
+    <w:multiLevelType w:val="hybridMultilevel"/>
+    <w:tmpl w:val="4E846C50"/>
+    <w:lvl w:ilvl="0" w:tplc="B93475B6">
+      <w:numFmt w:val="bullet"/>
+      <w:lvlText w:val="-"/>
+      <w:lvlJc w:val="left"/>
+      <w:pPr>
+        <w:ind w:left="1440" w:hanging="360"/>
+      </w:pPr>
+      <w:rPr>
+        <w:rFonts w:ascii="Calibri" w:eastAsia="SimSun" w:hAnsi="Calibri" w:cs="Calibri" w:hint="default"/>
+      </w:rPr>
+    </w:lvl>
+    <w:lvl w:ilvl="1" w:tplc="04090003" w:tentative="1">
+      <w:start w:val="1"/>
+      <w:numFmt w:val="bullet"/>
+      <w:lvlText w:val="o"/>
+      <w:lvlJc w:val="left"/>
+      <w:pPr>
+        <w:ind w:left="2160" w:hanging="360"/>
+      </w:pPr>
+      <w:rPr>
+        <w:rFonts w:ascii="Courier New" w:hAnsi="Courier New" w:cs="Courier New" w:hint="default"/>
+      </w:rPr>
+    </w:lvl>
+    <w:lvl w:ilvl="2" w:tplc="04090005" w:tentative="1">
+      <w:start w:val="1"/>
+      <w:numFmt w:val="bullet"/>
+      <w:lvlText w:val=""/>
+      <w:lvlJc w:val="left"/>
+      <w:pPr>
+        <w:ind w:left="2880" w:hanging="360"/>
+      </w:pPr>
+      <w:rPr>
+        <w:rFonts w:ascii="Wingdings" w:hAnsi="Wingdings" w:hint="default"/>
+      </w:rPr>
+    </w:lvl>
+    <w:lvl w:ilvl="3" w:tplc="04090001" w:tentative="1">
+      <w:start w:val="1"/>
+      <w:numFmt w:val="bullet"/>
+      <w:lvlText w:val=""/>
+      <w:lvlJc w:val="left"/>
+      <w:pPr>
+        <w:ind w:left="3600" w:hanging="360"/>
+      </w:pPr>
+      <w:rPr>
+        <w:rFonts w:ascii="Symbol" w:hAnsi="Symbol" w:hint="default"/>
+      </w:rPr>
+    </w:lvl>
+    <w:lvl w:ilvl="4" w:tplc="04090003" w:tentative="1">
+      <w:start w:val="1"/>
+      <w:numFmt w:val="bullet"/>
+      <w:lvlText w:val="o"/>
+      <w:lvlJc w:val="left"/>
+      <w:pPr>
+        <w:ind w:left="4320" w:hanging="360"/>
+      </w:pPr>
+      <w:rPr>
+        <w:rFonts w:ascii="Courier New" w:hAnsi="Courier New" w:cs="Courier New" w:hint="default"/>
+      </w:rPr>
+    </w:lvl>
+    <w:lvl w:ilvl="5" w:tplc="04090005" w:tentative="1">
+      <w:start w:val="1"/>
+      <w:numFmt w:val="bullet"/>
+      <w:lvlText w:val=""/>
+      <w:lvlJc w:val="left"/>
+      <w:pPr>
+        <w:ind w:left="5040" w:hanging="360"/>
+      </w:pPr>
+      <w:rPr>
+        <w:rFonts w:ascii="Wingdings" w:hAnsi="Wingdings" w:hint="default"/>
+      </w:rPr>
+    </w:lvl>
+    <w:lvl w:ilvl="6" w:tplc="04090001" w:tentative="1">
+      <w:start w:val="1"/>
+      <w:numFmt w:val="bullet"/>
+      <w:lvlText w:val=""/>
+      <w:lvlJc w:val="left"/>
+      <w:pPr>
+        <w:ind w:left="5760" w:hanging="360"/>
+      </w:pPr>
+      <w:rPr>
+        <w:rFonts w:ascii="Symbol" w:hAnsi="Symbol" w:hint="default"/>
+      </w:rPr>
+    </w:lvl>
+    <w:lvl w:ilvl="7" w:tplc="04090003" w:tentative="1">
+      <w:start w:val="1"/>
+      <w:numFmt w:val="bullet"/>
+      <w:lvlText w:val="o"/>
+      <w:lvlJc w:val="left"/>
+      <w:pPr>
+        <w:ind w:left="6480" w:hanging="360"/>
+      </w:pPr>
+      <w:rPr>
+        <w:rFonts w:ascii="Courier New" w:hAnsi="Courier New" w:cs="Courier New" w:hint="default"/>
+      </w:rPr>
+    </w:lvl>
+    <w:lvl w:ilvl="8" w:tplc="04090005" w:tentative="1">
+      <w:start w:val="1"/>
+      <w:numFmt w:val="bullet"/>
+      <w:lvlText w:val=""/>
+      <w:lvlJc w:val="left"/>
+      <w:pPr>
+        <w:ind w:left="7200" w:hanging="360"/>
+      </w:pPr>
+      <w:rPr>
+        <w:rFonts w:ascii="Wingdings" w:hAnsi="Wingdings" w:hint="default"/>
+      </w:rPr>
+    </w:lvl>
+  </w:abstractNum>
+  <w:abstractNum w:abstractNumId="16" w15:restartNumberingAfterBreak="0">
     <w:nsid w:val="7ADF1FA0"/>
     <w:multiLevelType w:val="multilevel"/>
     <w:tmpl w:val="ED72EBDC"/>
@@ -4203,7 +5862,7 @@
       </w:pPr>
     </w:lvl>
   </w:abstractNum>
-  <w:abstractNum w:abstractNumId="16" w15:restartNumberingAfterBreak="0">
+  <w:abstractNum w:abstractNumId="17" w15:restartNumberingAfterBreak="0">
     <w:nsid w:val="7CD54971"/>
     <w:multiLevelType w:val="hybridMultilevel"/>
     <w:tmpl w:val="36B65E22"/>
@@ -4293,7 +5952,7 @@
       </w:pPr>
     </w:lvl>
   </w:abstractNum>
-  <w:abstractNum w:abstractNumId="17" w15:restartNumberingAfterBreak="0">
+  <w:abstractNum w:abstractNumId="18" w15:restartNumberingAfterBreak="0">
     <w:nsid w:val="7F3276BC"/>
     <w:multiLevelType w:val="hybridMultilevel"/>
     <w:tmpl w:val="D8D03BE2"/>
@@ -4406,7 +6065,7 @@
       </w:rPr>
     </w:lvl>
   </w:abstractNum>
-  <w:num w:numId="1" w16cid:durableId="712539275">
+  <w:num w:numId="1">
     <w:abstractNumId w:val="0"/>
     <w:lvlOverride w:ilvl="0">
       <w:lvl w:ilvl="0">
@@ -4418,10 +6077,10 @@
       </w:lvl>
     </w:lvlOverride>
   </w:num>
-  <w:num w:numId="2" w16cid:durableId="1649893001">
+  <w:num w:numId="2">
     <w:abstractNumId w:val="13"/>
   </w:num>
-  <w:num w:numId="3" w16cid:durableId="252977274">
+  <w:num w:numId="3">
     <w:abstractNumId w:val="1"/>
     <w:lvlOverride w:ilvl="0">
       <w:startOverride w:val="1"/>
@@ -4434,7 +6093,7 @@
       </w:lvl>
     </w:lvlOverride>
   </w:num>
-  <w:num w:numId="4" w16cid:durableId="991063719">
+  <w:num w:numId="4">
     <w:abstractNumId w:val="2"/>
     <w:lvlOverride w:ilvl="0">
       <w:startOverride w:val="2"/>
@@ -4447,54 +6106,57 @@
       </w:lvl>
     </w:lvlOverride>
   </w:num>
-  <w:num w:numId="5" w16cid:durableId="1013803436">
+  <w:num w:numId="5">
     <w:abstractNumId w:val="3"/>
   </w:num>
-  <w:num w:numId="6" w16cid:durableId="1614165650">
+  <w:num w:numId="6">
     <w:abstractNumId w:val="9"/>
   </w:num>
-  <w:num w:numId="7" w16cid:durableId="274098780">
+  <w:num w:numId="7">
     <w:abstractNumId w:val="14"/>
   </w:num>
-  <w:num w:numId="8" w16cid:durableId="1201549508">
+  <w:num w:numId="8">
     <w:abstractNumId w:val="6"/>
   </w:num>
-  <w:num w:numId="9" w16cid:durableId="671496964">
+  <w:num w:numId="9">
     <w:abstractNumId w:val="12"/>
   </w:num>
-  <w:num w:numId="10" w16cid:durableId="1169516472">
+  <w:num w:numId="10">
     <w:abstractNumId w:val="4"/>
   </w:num>
-  <w:num w:numId="11" w16cid:durableId="405760186">
+  <w:num w:numId="11">
     <w:abstractNumId w:val="8"/>
   </w:num>
-  <w:num w:numId="12" w16cid:durableId="173688259">
+  <w:num w:numId="12">
+    <w:abstractNumId w:val="18"/>
+  </w:num>
+  <w:num w:numId="13">
+    <w:abstractNumId w:val="7"/>
+  </w:num>
+  <w:num w:numId="14">
+    <w:abstractNumId w:val="16"/>
+  </w:num>
+  <w:num w:numId="15">
+    <w:abstractNumId w:val="5"/>
+  </w:num>
+  <w:num w:numId="16">
+    <w:abstractNumId w:val="10"/>
+  </w:num>
+  <w:num w:numId="17">
+    <w:abstractNumId w:val="11"/>
+  </w:num>
+  <w:num w:numId="18">
     <w:abstractNumId w:val="17"/>
   </w:num>
-  <w:num w:numId="13" w16cid:durableId="1513105978">
-    <w:abstractNumId w:val="7"/>
-  </w:num>
-  <w:num w:numId="14" w16cid:durableId="1073626752">
+  <w:num w:numId="19">
     <w:abstractNumId w:val="15"/>
-  </w:num>
-  <w:num w:numId="15" w16cid:durableId="560092141">
-    <w:abstractNumId w:val="5"/>
-  </w:num>
-  <w:num w:numId="16" w16cid:durableId="1699118735">
-    <w:abstractNumId w:val="10"/>
-  </w:num>
-  <w:num w:numId="17" w16cid:durableId="163017345">
-    <w:abstractNumId w:val="11"/>
-  </w:num>
-  <w:num w:numId="18" w16cid:durableId="567885313">
-    <w:abstractNumId w:val="16"/>
   </w:num>
   <w:numIdMacAtCleanup w:val="13"/>
 </w:numbering>
 </file>
 
 <file path=word/styles.xml><?xml version="1.0" encoding="utf-8"?>
-<w:styles xmlns:mc="http://schemas.openxmlformats.org/markup-compatibility/2006" xmlns:r="http://schemas.openxmlformats.org/officeDocument/2006/relationships" xmlns:w="http://schemas.openxmlformats.org/wordprocessingml/2006/main" xmlns:w14="http://schemas.microsoft.com/office/word/2010/wordml" xmlns:w15="http://schemas.microsoft.com/office/word/2012/wordml" xmlns:w16cex="http://schemas.microsoft.com/office/word/2018/wordml/cex" xmlns:w16cid="http://schemas.microsoft.com/office/word/2016/wordml/cid" xmlns:w16="http://schemas.microsoft.com/office/word/2018/wordml" xmlns:w16sdtdh="http://schemas.microsoft.com/office/word/2020/wordml/sdtdatahash" xmlns:w16se="http://schemas.microsoft.com/office/word/2015/wordml/symex" mc:Ignorable="w14 w15 w16se w16cid w16 w16cex w16sdtdh">
+<w:styles xmlns:mc="http://schemas.openxmlformats.org/markup-compatibility/2006" xmlns:r="http://schemas.openxmlformats.org/officeDocument/2006/relationships" xmlns:w="http://schemas.openxmlformats.org/wordprocessingml/2006/main" xmlns:w14="http://schemas.microsoft.com/office/word/2010/wordml" xmlns:w15="http://schemas.microsoft.com/office/word/2012/wordml" xmlns:w16cex="http://schemas.microsoft.com/office/word/2018/wordml/cex" xmlns:w16cid="http://schemas.microsoft.com/office/word/2016/wordml/cid" xmlns:w16="http://schemas.microsoft.com/office/word/2018/wordml" xmlns:w16se="http://schemas.microsoft.com/office/word/2015/wordml/symex" mc:Ignorable="w14 w15 w16se w16cid w16 w16cex">
   <w:docDefaults>
     <w:rPrDefault>
       <w:rPr>
@@ -5029,7 +6691,6 @@
   <w:style w:type="character" w:default="1" w:styleId="DefaultParagraphFont">
     <w:name w:val="Default Paragraph Font"/>
     <w:uiPriority w:val="1"/>
-    <w:semiHidden/>
     <w:unhideWhenUsed/>
   </w:style>
   <w:style w:type="table" w:default="1" w:styleId="TableNormal">
@@ -6440,7 +8101,7 @@
 </file>
 
 <file path=customXml/itemProps1.xml><?xml version="1.0" encoding="utf-8"?>
-<ds:datastoreItem xmlns:ds="http://schemas.openxmlformats.org/officeDocument/2006/customXml" ds:itemID="{7EB5513B-768E-4348-9492-89F8D7CE4693}">
+<ds:datastoreItem xmlns:ds="http://schemas.openxmlformats.org/officeDocument/2006/customXml" ds:itemID="{0878FA23-9471-4793-A14F-54BA34CA15D0}">
   <ds:schemaRefs>
     <ds:schemaRef ds:uri="http://schemas.openxmlformats.org/officeDocument/2006/bibliography"/>
   </ds:schemaRefs>

</xml_diff>